<commit_message>
Actualizada Investigación Boldo - Lic. Jecson
</commit_message>
<xml_diff>
--- a/Investigaciones/2023/Salud y Servicios Sociales/Lic. Jecson Sevilla/Investigaciòn Planta de Boldo Análisis de los Beneficios y Riesgos como Remedio, Explorando .docx
+++ b/Investigaciones/2023/Salud y Servicios Sociales/Lic. Jecson Sevilla/Investigaciòn Planta de Boldo Análisis de los Beneficios y Riesgos como Remedio, Explorando .docx
@@ -344,6 +344,7 @@
         <w:rPr>
           <w:shd w:val="clear" w:color="auto" w:fill="FFFFFF"/>
         </w:rPr>
+        <w:lastRenderedPageBreak/>
         <w:t>Introducción.</w:t>
       </w:r>
     </w:p>
@@ -504,6 +505,7 @@
         <w:rPr>
           <w:shd w:val="clear" w:color="auto" w:fill="FFFFFF"/>
         </w:rPr>
+        <w:lastRenderedPageBreak/>
         <w:t xml:space="preserve">Capítulo I. </w:t>
       </w:r>
       <w:r>
@@ -806,7 +808,17 @@
           <w:bCs w:val="0"/>
           <w:color w:val="000000"/>
         </w:rPr>
-        <w:t>do pueden cambiar o incluso reducir su efectividad cuando interactúan con ciertos medicamentos. La mayor interacción se produce con los anticoagulantes orales. Esto se debe a una sustancia llamada cumarina, que es un anticoagulante natural y puede aumentar considerablemente el riesgo de hemorragia. Cabe señalar que el tratamiento que dure más de cuatro semanas está contraindicado</w:t>
+        <w:t xml:space="preserve">do pueden cambiar o incluso reducir su efectividad cuando interactúan con ciertos medicamentos. La mayor interacción se produce con los anticoagulantes orales. Esto se debe a una sustancia llamada cumarina, que es un anticoagulante natural y puede aumentar considerablemente el riesgo de hemorragia. Cabe señalar que el tratamiento que dure más de </w:t>
+      </w:r>
+      <w:r>
+        <w:rPr>
+          <w:rFonts w:cs="Arial"/>
+          <w:b w:val="0"/>
+          <w:bCs w:val="0"/>
+          <w:color w:val="000000"/>
+        </w:rPr>
+        <w:lastRenderedPageBreak/>
+        <w:t>cuatro semanas está contraindicado</w:t>
       </w:r>
       <w:r>
         <w:rPr>
@@ -1982,6 +1994,7 @@
           <w:bCs w:val="0"/>
           <w:color w:val="000000"/>
         </w:rPr>
+        <w:lastRenderedPageBreak/>
         <w:t xml:space="preserve">Por lo cual al adentrarnos en la comunidad trataremos de ser los mas transparentes posibles en cuanto a la </w:t>
       </w:r>
       <w:r>
@@ -2460,6 +2473,7 @@
           <w:bCs w:val="0"/>
           <w:color w:val="000000"/>
         </w:rPr>
+        <w:lastRenderedPageBreak/>
         <w:t>Promover la autonomía del paciente: al proporcionar información sobre los beneficios y riesgos de Boldo, los pacientes pueden tomar decisiones informadas sobre su salud y bienestar, promoviendo la autonomía del paciente y la participación activa en su atención médica. Conservación de los recursos naturales: la investigación de Burdeos también puede crear conciencia sobre la importancia de la conservación de los recursos naturales, ya que promueve prácticas sostenibles en la recolección, el cultivo y el uso de plantas medicinales, contribuyendo así a proteger el medio ambiente y la biodiversidad.</w:t>
       </w:r>
     </w:p>
@@ -2612,6 +2626,7 @@
           <w:b w:val="0"/>
           <w:bCs w:val="0"/>
         </w:rPr>
+        <w:lastRenderedPageBreak/>
         <w:t>Antecedentes y contexto del problema</w:t>
       </w:r>
       <w:r>
@@ -3622,6 +3637,7 @@
           <w:color w:val="000000"/>
           <w:szCs w:val="24"/>
         </w:rPr>
+        <w:lastRenderedPageBreak/>
         <w:drawing>
           <wp:inline distT="0" distB="0" distL="0" distR="0" wp14:anchorId="12A78535" wp14:editId="156C3C80">
             <wp:extent cx="3206750" cy="2154648"/>
@@ -3707,6 +3723,7 @@
           <w:color w:val="000000"/>
           <w:szCs w:val="24"/>
         </w:rPr>
+        <w:lastRenderedPageBreak/>
         <w:drawing>
           <wp:inline distT="0" distB="0" distL="0" distR="0" wp14:anchorId="75543435" wp14:editId="1DE0D594">
             <wp:extent cx="5943600" cy="7339330"/>
@@ -3802,6 +3819,7 @@
           <w:color w:val="000000"/>
           <w:szCs w:val="24"/>
         </w:rPr>
+        <w:lastRenderedPageBreak/>
         <w:t xml:space="preserve">Estudios genéticos sobre la influencia en el contenido en alcaloides han demostrado que no existen diferencias significativas en la concentración de boldina en muestras procedentes del norte, centro o sur de Chile. Respecto al aceite esencial, las muestras procedentes del norte presentan mayor contenido en </w:t>
       </w:r>
       <w:proofErr w:type="spellStart"/>
@@ -4243,6 +4261,7 @@
           <w:color w:val="000000"/>
           <w:szCs w:val="24"/>
         </w:rPr>
+        <w:lastRenderedPageBreak/>
         <w:t>Las mismas propiedades captadoras de radicales libres y antioxidantes de la boldina han sido estudiadas por Jiménez et al usando una metodología basada en la lisis de eritrocitos de rata inducida por radicales libres. Los autores comprobaron sus propiedades protectoras dosis</w:t>
       </w:r>
       <w:r>
@@ -4527,7 +4546,18 @@
           <w:color w:val="000000"/>
           <w:szCs w:val="24"/>
         </w:rPr>
-        <w:t xml:space="preserve"> e indican que la capacidad captadora de radicales libres de la hoja de boldo puede ser debida no sólo a su contenido en boldina, sino también a la presencia de compuestos fenólicos, basándose en el elevado contenido del extracto en catequinas en relación con boldina (37:1) y en los valores obtenidos para ambos compuestos en ensayos de inhibición de la peroxidación lipídica (75,6 y 12,5 µg/ml, respectivamente).</w:t>
+        <w:t xml:space="preserve"> e indican que la capacidad captadora de radicales libres de la hoja de boldo puede ser debida no sólo a su contenido en boldina, sino también a la presencia de compuestos fenólicos, basándose en el elevado contenido del extracto en catequinas en relación con boldina (37:1) y en los valores obtenidos para ambos </w:t>
+      </w:r>
+      <w:r>
+        <w:rPr>
+          <w:rFonts w:cs="Arial"/>
+          <w:b w:val="0"/>
+          <w:bCs w:val="0"/>
+          <w:color w:val="000000"/>
+          <w:szCs w:val="24"/>
+        </w:rPr>
+        <w:lastRenderedPageBreak/>
+        <w:t>compuestos en ensayos de inhibición de la peroxidación lipídica (75,6 y 12,5 µg/ml, respectivamente).</w:t>
       </w:r>
     </w:p>
     <w:p>
@@ -4947,7 +4977,18 @@
           <w:color w:val="000000"/>
           <w:szCs w:val="24"/>
         </w:rPr>
-        <w:t xml:space="preserve"> purificado (250 y 500 mg/ml), del extracto </w:t>
+        <w:t xml:space="preserve"> purificado (250 </w:t>
+      </w:r>
+      <w:r>
+        <w:rPr>
+          <w:rFonts w:cs="Arial"/>
+          <w:b w:val="0"/>
+          <w:bCs w:val="0"/>
+          <w:color w:val="000000"/>
+          <w:szCs w:val="24"/>
+        </w:rPr>
+        <w:lastRenderedPageBreak/>
+        <w:t xml:space="preserve">y 500 mg/ml), del extracto </w:t>
       </w:r>
       <w:proofErr w:type="spellStart"/>
       <w:r>
@@ -5396,6 +5437,7 @@
           <w:color w:val="000000"/>
           <w:szCs w:val="24"/>
         </w:rPr>
+        <w:lastRenderedPageBreak/>
         <w:t>Por otra parte, ESCOP (</w:t>
       </w:r>
       <w:proofErr w:type="spellStart"/>
@@ -5724,6 +5766,7 @@
           <w:bCs w:val="0"/>
           <w:color w:val="000000"/>
         </w:rPr>
+        <w:lastRenderedPageBreak/>
         <w:t xml:space="preserve">La enfermedad de Parkinson (EP) es un trastorno neurodegenerativo debido a una pérdida progresiva de neuronas dopaminérgicas del sistema </w:t>
       </w:r>
       <w:proofErr w:type="spellStart"/>
@@ -6151,6 +6194,7 @@
           <w:bCs w:val="0"/>
           <w:color w:val="000000"/>
         </w:rPr>
+        <w:lastRenderedPageBreak/>
         <w:t xml:space="preserve">Las plantas de </w:t>
       </w:r>
       <w:proofErr w:type="spellStart"/>
@@ -6509,7 +6553,17 @@
           <w:bCs w:val="0"/>
           <w:color w:val="000000"/>
         </w:rPr>
-        <w:t xml:space="preserve">® 0,25 ml/kg); y colocadas en el estereotáxico. Previa administración de atropina vía tópica (para evitar sangrado) se rasuró la zona frontal de la cabeza de las ratas y se hizo una incisión anteroposterior hasta exponer el cráneo. Para la determinación del área de punción se ubicaron las coordenadas de la </w:t>
+        <w:t xml:space="preserve">® 0,25 ml/kg); y colocadas en el estereotáxico. Previa administración de atropina vía tópica (para evitar sangrado) se rasuró la zona frontal de la cabeza de las ratas y se hizo una incisión anteroposterior hasta exponer el cráneo. Para la determinación </w:t>
+      </w:r>
+      <w:r>
+        <w:rPr>
+          <w:rFonts w:cs="Arial"/>
+          <w:b w:val="0"/>
+          <w:bCs w:val="0"/>
+          <w:color w:val="000000"/>
+        </w:rPr>
+        <w:lastRenderedPageBreak/>
+        <w:t xml:space="preserve">del área de punción se ubicaron las coordenadas de la </w:t>
       </w:r>
       <w:proofErr w:type="spellStart"/>
       <w:r>
@@ -6869,7 +6923,17 @@
           <w:bCs w:val="0"/>
           <w:color w:val="000000"/>
         </w:rPr>
-        <w:t>); se incubó por 5 min a 37 °C y se llevó a lectura de absorbancias en espectrofotómetro. Con ello se hizo el cálculo de concentración de ácido úrico sérico. Los datos se presentaron en miligramos por decilitro (mg/</w:t>
+        <w:t xml:space="preserve">); se incubó por 5 min a 37 °C y se llevó a lectura de absorbancias </w:t>
+      </w:r>
+      <w:r>
+        <w:rPr>
+          <w:rFonts w:cs="Arial"/>
+          <w:b w:val="0"/>
+          <w:bCs w:val="0"/>
+          <w:color w:val="000000"/>
+        </w:rPr>
+        <w:lastRenderedPageBreak/>
+        <w:t>en espectrofotómetro. Con ello se hizo el cálculo de concentración de ácido úrico sérico. Los datos se presentaron en miligramos por decilitro (mg/</w:t>
       </w:r>
       <w:proofErr w:type="spellStart"/>
       <w:r>
@@ -7518,6 +7582,7 @@
           <w:bCs w:val="0"/>
           <w:color w:val="000000"/>
         </w:rPr>
+        <w:lastRenderedPageBreak/>
         <w:t xml:space="preserve">Con relación a la evaluación clínica, los resultados expresados, como el tiempo de latencia (segundos) en el test de </w:t>
       </w:r>
       <w:proofErr w:type="spellStart"/>
@@ -7719,6 +7784,7 @@
           <w:bCs w:val="0"/>
           <w:color w:val="000000"/>
         </w:rPr>
+        <w:lastRenderedPageBreak/>
         <w:t>sugiere un probable efecto neurotóxico del boldo, el cual consideramos sería más evidente si la exposición al boldo hubiese sido más prolongada.</w:t>
       </w:r>
     </w:p>
@@ -8002,7 +8068,17 @@
           <w:bCs w:val="0"/>
           <w:color w:val="000000"/>
         </w:rPr>
-        <w:t xml:space="preserve"> sostienen que el aumento de los niveles del antioxidante urato puede proteger contra la EP, y aseguran que los ratones con una mutación genética, que condicionaba el incremento en los niveles de ácido úrico, fueron protegidos contra el tipo de neurodegeneración que subyace a la EP, mientras que este tipo de daño fue más notorio en animales con ácido úrico anormalmente bajo. Toda esta evidencia coloca actualmente al ácido úrico como un importante biomarcador del estrés oxidativo relacionado con la patogenia de la </w:t>
+        <w:t xml:space="preserve"> sostienen que el aumento de los niveles del antioxidante urato puede proteger contra la EP, y aseguran que los ratones con una mutación genética, que condicionaba el incremento en los niveles de ácido úrico, fueron protegidos contra el tipo de neurodegeneración que subyace a la EP, mientras que este tipo de daño fue más notorio en animales con ácido úrico </w:t>
+      </w:r>
+      <w:r>
+        <w:rPr>
+          <w:rFonts w:cs="Arial"/>
+          <w:b w:val="0"/>
+          <w:bCs w:val="0"/>
+          <w:color w:val="000000"/>
+        </w:rPr>
+        <w:lastRenderedPageBreak/>
+        <w:t xml:space="preserve">anormalmente bajo. Toda esta evidencia coloca actualmente al ácido úrico como un importante biomarcador del estrés oxidativo relacionado con la patogenia de la </w:t>
       </w:r>
       <w:proofErr w:type="gramStart"/>
       <w:r>
@@ -8122,6 +8198,7 @@
           <w:bCs w:val="0"/>
           <w:color w:val="000000"/>
         </w:rPr>
+        <w:lastRenderedPageBreak/>
         <w:t xml:space="preserve">En conclusión, en condiciones experimentales se evidencia un efecto neurotóxico del extracto acuoso de boldo en ratas macho de la cepa </w:t>
       </w:r>
       <w:proofErr w:type="spellStart"/>
@@ -8454,7 +8531,17 @@
           <w:bCs w:val="0"/>
           <w:color w:val="000000"/>
         </w:rPr>
-        <w:t xml:space="preserve"> no esteroidales. Estos tratamientos disponibles previenen o reducen la respuesta inflamatoria con eficiencia parcial y causan efectos adversos al utilizarse en forma crónica o prolongada en enfermedades como la diabetes y la artritis </w:t>
+        <w:t xml:space="preserve"> no esteroidales. Estos tratamientos disponibles previenen o reducen la respuesta </w:t>
+      </w:r>
+      <w:r>
+        <w:rPr>
+          <w:rFonts w:cs="Arial"/>
+          <w:b w:val="0"/>
+          <w:bCs w:val="0"/>
+          <w:color w:val="000000"/>
+        </w:rPr>
+        <w:lastRenderedPageBreak/>
+        <w:t xml:space="preserve">inflamatoria con eficiencia parcial y causan efectos adversos al utilizarse en forma crónica o prolongada en enfermedades como la diabetes y la artritis </w:t>
       </w:r>
       <w:proofErr w:type="spellStart"/>
       <w:r>
@@ -8714,6 +8801,7 @@
         <w:jc w:val="both"/>
       </w:pPr>
       <w:r>
+        <w:lastRenderedPageBreak/>
         <w:t>Objetivo General.</w:t>
       </w:r>
     </w:p>
@@ -8941,6 +9029,7 @@
       </w:pPr>
       <w:commentRangeStart w:id="6"/>
       <w:r>
+        <w:lastRenderedPageBreak/>
         <w:t>Pregunta Central de Investigación</w:t>
       </w:r>
       <w:commentRangeEnd w:id="6"/>
@@ -9065,6 +9154,7 @@
       </w:pPr>
       <w:commentRangeStart w:id="7"/>
       <w:r>
+        <w:lastRenderedPageBreak/>
         <w:t>Justificación</w:t>
       </w:r>
       <w:commentRangeEnd w:id="7"/>
@@ -9420,6 +9510,7 @@
           <w:strike/>
           <w:szCs w:val="24"/>
         </w:rPr>
+        <w:lastRenderedPageBreak/>
         <w:t>Mecanismos de acción molecular: Aunque se han identificado algunos componentes activos del boldo y se han estudiado sus posibles efectos fisiológicos, todavía queda mucho por descubrir sobre los mecanismos moleculares exactos mediante los cuales la boldina ejerce sus efectos terapéuticos. Investigar estos mecanismos podría proporcionar una comprensión más completa de cómo esta infusión interactúa con el cuerpo humano y podría conducir al desarrollo de nuevas terapias.</w:t>
       </w:r>
     </w:p>
@@ -9558,6 +9649,7 @@
           <w:bCs w:val="0"/>
           <w:szCs w:val="24"/>
         </w:rPr>
+        <w:lastRenderedPageBreak/>
         <w:t xml:space="preserve">Considero </w:t>
       </w:r>
       <w:commentRangeEnd w:id="11"/>
@@ -10362,6 +10454,7 @@
         <w:pStyle w:val="Ttulo2"/>
       </w:pPr>
       <w:r>
+        <w:lastRenderedPageBreak/>
         <w:t>Supuestos Básicos</w:t>
       </w:r>
       <w:r>
@@ -10541,6 +10634,7 @@
         <w:pStyle w:val="Ttulo2"/>
       </w:pPr>
       <w:r>
+        <w:lastRenderedPageBreak/>
         <w:t xml:space="preserve">Muestra teórica y sujetos del estudio </w:t>
       </w:r>
     </w:p>
@@ -11400,6 +11494,15 @@
         </w:rPr>
       </w:pPr>
     </w:p>
+    <w:p>
+      <w:pPr>
+        <w:pStyle w:val="Textocomentario"/>
+        <w:rPr>
+          <w:b w:val="0"/>
+          <w:bCs w:val="0"/>
+        </w:rPr>
+      </w:pPr>
+    </w:p>
   </w:comment>
   <w:comment w:id="2" w:author="Mario Martin Zapata Salgado" w:date="2024-05-21T13:17:00Z" w:initials="MZ">
     <w:p>
@@ -11469,17 +11572,7 @@
           <w:color w:val="00B0F0"/>
           <w:shd w:val="clear" w:color="auto" w:fill="FFFFFF"/>
         </w:rPr>
-        <w:t>Evaluar exhaustivamente los beneficios y riesgos del uso del boldo como remedio natural, investigando tanto sus efectos terapéuticos potenciales como las posibles consecuencias adversas, con el propósito de profundizar el entendimiento de su eficacia y seguridad en la práctica médica y su impacto en la salud pública.</w:t>
-      </w:r>
-      <w:r>
-        <w:rPr>
-          <w:rFonts w:ascii="Segoe UI" w:hAnsi="Segoe UI"/>
-          <w:b w:val="0"/>
-          <w:bCs w:val="0"/>
-          <w:color w:val="00B0F0"/>
-          <w:shd w:val="clear" w:color="auto" w:fill="FFFFFF"/>
-        </w:rPr>
-        <w:t>”</w:t>
+        <w:t>Evaluar exhaustivamente los beneficios y riesgos del uso del boldo como remedio natural, investigando tanto sus efectos terapéuticos potenciales como las posibles consecuencias adversas, con el propósito de profundizar el entendimiento de su eficacia y seguridad en la práctica médica y su impacto en la salud pública.”</w:t>
       </w:r>
     </w:p>
     <w:p>
@@ -11923,23 +12016,7 @@
           <w:b w:val="0"/>
           <w:bCs w:val="0"/>
         </w:rPr>
-        <w:t xml:space="preserve">Puedes dejarlo hasta “como remedio natural” </w:t>
-      </w:r>
-      <w:proofErr w:type="spellStart"/>
-      <w:r>
-        <w:rPr>
-          <w:b w:val="0"/>
-          <w:bCs w:val="0"/>
-        </w:rPr>
-        <w:t>y</w:t>
-      </w:r>
-      <w:proofErr w:type="spellEnd"/>
-      <w:r>
-        <w:rPr>
-          <w:b w:val="0"/>
-          <w:bCs w:val="0"/>
-        </w:rPr>
-        <w:t xml:space="preserve"> luego indicar “En la población definida” y allí cerrar </w:t>
+        <w:t xml:space="preserve">Puedes dejarlo hasta “como remedio natural” y luego indicar “En la población definida” y allí cerrar </w:t>
       </w:r>
       <w:proofErr w:type="gramStart"/>
       <w:r>

</xml_diff>

<commit_message>
Comentarios y Sugerencias Investigación Planta de Boldo - Lic. jecson Sevilla
</commit_message>
<xml_diff>
--- a/Investigaciones/2023/Salud y Servicios Sociales/Lic. Jecson Sevilla/Investigaciòn Planta de Boldo Análisis de los Beneficios y Riesgos como Remedio, Explorando .docx
+++ b/Investigaciones/2023/Salud y Servicios Sociales/Lic. Jecson Sevilla/Investigaciòn Planta de Boldo Análisis de los Beneficios y Riesgos como Remedio, Explorando .docx
@@ -1,6 +1,6 @@
 
 <file path=word/document.xml><?xml version="1.0" encoding="utf-8"?>
-<w:document xmlns:wpc="http://schemas.microsoft.com/office/word/2010/wordprocessingCanvas" xmlns:cx="http://schemas.microsoft.com/office/drawing/2014/chartex" xmlns:cx1="http://schemas.microsoft.com/office/drawing/2015/9/8/chartex" xmlns:cx2="http://schemas.microsoft.com/office/drawing/2015/10/21/chartex" xmlns:cx3="http://schemas.microsoft.com/office/drawing/2016/5/9/chartex" xmlns:cx4="http://schemas.microsoft.com/office/drawing/2016/5/10/chartex" xmlns:cx5="http://schemas.microsoft.com/office/drawing/2016/5/11/chartex" xmlns:cx6="http://schemas.microsoft.com/office/drawing/2016/5/12/chartex" xmlns:cx7="http://schemas.microsoft.com/office/drawing/2016/5/13/chartex" xmlns:cx8="http://schemas.microsoft.com/office/drawing/2016/5/14/chartex" xmlns:mc="http://schemas.openxmlformats.org/markup-compatibility/2006" xmlns:aink="http://schemas.microsoft.com/office/drawing/2016/ink" xmlns:am3d="http://schemas.microsoft.com/office/drawing/2017/model3d" xmlns:o="urn:schemas-microsoft-com:office:office" xmlns:oel="http://schemas.microsoft.com/office/2019/extlst" xmlns:r="http://schemas.openxmlformats.org/officeDocument/2006/relationships" xmlns:m="http://schemas.openxmlformats.org/officeDocument/2006/math" xmlns:v="urn:schemas-microsoft-com:vml" xmlns:wp14="http://schemas.microsoft.com/office/word/2010/wordprocessingDrawing" xmlns:wp="http://schemas.openxmlformats.org/drawingml/2006/wordprocessingDrawing" xmlns:w10="urn:schemas-microsoft-com:office:word" xmlns:w="http://schemas.openxmlformats.org/wordprocessingml/2006/main" xmlns:w14="http://schemas.microsoft.com/office/word/2010/wordml" xmlns:w15="http://schemas.microsoft.com/office/word/2012/wordml" xmlns:w16cex="http://schemas.microsoft.com/office/word/2018/wordml/cex" xmlns:w16cid="http://schemas.microsoft.com/office/word/2016/wordml/cid" xmlns:w16="http://schemas.microsoft.com/office/word/2018/wordml" xmlns:w16du="http://schemas.microsoft.com/office/word/2023/wordml/word16du" xmlns:w16sdtdh="http://schemas.microsoft.com/office/word/2020/wordml/sdtdatahash" xmlns:w16se="http://schemas.microsoft.com/office/word/2015/wordml/symex" xmlns:wpg="http://schemas.microsoft.com/office/word/2010/wordprocessingGroup" xmlns:wpi="http://schemas.microsoft.com/office/word/2010/wordprocessingInk" xmlns:wne="http://schemas.microsoft.com/office/word/2006/wordml" xmlns:wps="http://schemas.microsoft.com/office/word/2010/wordprocessingShape" mc:Ignorable="w14 w15 w16se w16cid w16 w16cex w16sdtdh w16du wp14">
+<w:document xmlns:wpc="http://schemas.microsoft.com/office/word/2010/wordprocessingCanvas" xmlns:cx="http://schemas.microsoft.com/office/drawing/2014/chartex" xmlns:cx1="http://schemas.microsoft.com/office/drawing/2015/9/8/chartex" xmlns:cx2="http://schemas.microsoft.com/office/drawing/2015/10/21/chartex" xmlns:cx3="http://schemas.microsoft.com/office/drawing/2016/5/9/chartex" xmlns:cx4="http://schemas.microsoft.com/office/drawing/2016/5/10/chartex" xmlns:cx5="http://schemas.microsoft.com/office/drawing/2016/5/11/chartex" xmlns:cx6="http://schemas.microsoft.com/office/drawing/2016/5/12/chartex" xmlns:cx7="http://schemas.microsoft.com/office/drawing/2016/5/13/chartex" xmlns:cx8="http://schemas.microsoft.com/office/drawing/2016/5/14/chartex" xmlns:mc="http://schemas.openxmlformats.org/markup-compatibility/2006" xmlns:aink="http://schemas.microsoft.com/office/drawing/2016/ink" xmlns:am3d="http://schemas.microsoft.com/office/drawing/2017/model3d" xmlns:o="urn:schemas-microsoft-com:office:office" xmlns:r="http://schemas.openxmlformats.org/officeDocument/2006/relationships" xmlns:m="http://schemas.openxmlformats.org/officeDocument/2006/math" xmlns:v="urn:schemas-microsoft-com:vml" xmlns:wp14="http://schemas.microsoft.com/office/word/2010/wordprocessingDrawing" xmlns:wp="http://schemas.openxmlformats.org/drawingml/2006/wordprocessingDrawing" xmlns:w10="urn:schemas-microsoft-com:office:word" xmlns:w="http://schemas.openxmlformats.org/wordprocessingml/2006/main" xmlns:w14="http://schemas.microsoft.com/office/word/2010/wordml" xmlns:w15="http://schemas.microsoft.com/office/word/2012/wordml" xmlns:w16cex="http://schemas.microsoft.com/office/word/2018/wordml/cex" xmlns:w16cid="http://schemas.microsoft.com/office/word/2016/wordml/cid" xmlns:w16="http://schemas.microsoft.com/office/word/2018/wordml" xmlns:w16sdtdh="http://schemas.microsoft.com/office/word/2020/wordml/sdtdatahash" xmlns:w16se="http://schemas.microsoft.com/office/word/2015/wordml/symex" xmlns:wpg="http://schemas.microsoft.com/office/word/2010/wordprocessingGroup" xmlns:wpi="http://schemas.microsoft.com/office/word/2010/wordprocessingInk" xmlns:wne="http://schemas.microsoft.com/office/word/2006/wordml" xmlns:wps="http://schemas.microsoft.com/office/word/2010/wordprocessingShape" mc:Ignorable="w14 w15 w16se w16cid w16 w16cex w16sdtdh wp14">
   <w:body>
     <w:p>
       <w:pPr>
@@ -849,6 +849,7 @@
           <w:id w:val="-1488860613"/>
           <w:citation/>
         </w:sdtPr>
+        <w:sdtEndPr/>
         <w:sdtContent>
           <w:r>
             <w:rPr>
@@ -938,6 +939,7 @@
           <w:id w:val="1491826017"/>
           <w:citation/>
         </w:sdtPr>
+        <w:sdtEndPr/>
         <w:sdtContent>
           <w:r>
             <w:rPr>
@@ -2842,6 +2844,7 @@
           <w:id w:val="1702899948"/>
           <w:citation/>
         </w:sdtPr>
+        <w:sdtEndPr/>
         <w:sdtContent>
           <w:r>
             <w:rPr>
@@ -4823,7 +4826,6 @@
         </w:rPr>
         <w:t xml:space="preserve"> </w:t>
       </w:r>
-      <w:proofErr w:type="spellStart"/>
       <w:proofErr w:type="gramStart"/>
       <w:r>
         <w:rPr>
@@ -4833,18 +4835,7 @@
           <w:color w:val="000000"/>
           <w:szCs w:val="24"/>
         </w:rPr>
-        <w:t>sp</w:t>
-      </w:r>
-      <w:proofErr w:type="spellEnd"/>
-      <w:r>
-        <w:rPr>
-          <w:rFonts w:cs="Arial"/>
-          <w:b w:val="0"/>
-          <w:bCs w:val="0"/>
-          <w:color w:val="000000"/>
-          <w:szCs w:val="24"/>
-        </w:rPr>
-        <w:t xml:space="preserve"> .</w:t>
+        <w:t>sp .</w:t>
       </w:r>
       <w:proofErr w:type="gramEnd"/>
     </w:p>
@@ -5299,7 +5290,7 @@
                 <v:stroke joinstyle="miter"/>
                 <v:path gradientshapeok="t" o:connecttype="rect"/>
               </v:shapetype>
-              <v:shape id="Cuadro de texto 1" o:spid="_x0000_s1026" type="#_x0000_t202" style="position:absolute;left:0;text-align:left;margin-left:356.5pt;margin-top:161.55pt;width:135.8pt;height:.05pt;z-index:251661312;visibility:visible;mso-wrap-style:square;mso-wrap-distance-left:9pt;mso-wrap-distance-top:0;mso-wrap-distance-right:9pt;mso-wrap-distance-bottom:0;mso-position-horizontal:absolute;mso-position-horizontal-relative:text;mso-position-vertical:absolute;mso-position-vertical-relative:text;v-text-anchor:top" o:gfxdata="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" stroked="f">
+              <v:shape id="Cuadro de texto 1" o:spid="_x0000_s1026" type="#_x0000_t202" style="position:absolute;left:0;text-align:left;margin-left:356.5pt;margin-top:161.55pt;width:135.8pt;height:.05pt;z-index:251661312;visibility:visible;mso-wrap-style:square;mso-wrap-distance-left:9pt;mso-wrap-distance-top:0;mso-wrap-distance-right:9pt;mso-wrap-distance-bottom:0;mso-position-horizontal:absolute;mso-position-horizontal-relative:text;mso-position-vertical:absolute;mso-position-vertical-relative:text;v-text-anchor:top" o:gfxdata="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" stroked="f">
                 <v:textbox style="mso-fit-shape-to-text:t" inset="0,0,0,0">
                   <w:txbxContent>
                     <w:p>
@@ -5820,6 +5811,7 @@
           <w:id w:val="509805158"/>
           <w:citation/>
         </w:sdtPr>
+        <w:sdtEndPr/>
         <w:sdtContent>
           <w:r>
             <w:rPr>
@@ -8292,6 +8284,7 @@
           <w:id w:val="-445382650"/>
           <w:citation/>
         </w:sdtPr>
+        <w:sdtEndPr/>
         <w:sdtContent>
           <w:r>
             <w:rPr>
@@ -8880,7 +8873,7 @@
           <w:color w:val="000000"/>
           <w:szCs w:val="24"/>
         </w:rPr>
-        <w:t>Investigar y documentar de manera exhaustiva los beneficios terapéuticos reportados del uso de la planta de boldo en diversas condiciones de salud, incluyendo trastornos digestivos, hepáticos y biliares, mediante una revisión sistemática de la literatura científica y médica disponible.</w:t>
+        <w:t>Investigar</w:t>
       </w:r>
       <w:commentRangeEnd w:id="3"/>
       <w:r>
@@ -8888,6 +8881,16 @@
           <w:rStyle w:val="Refdecomentario"/>
         </w:rPr>
         <w:commentReference w:id="3"/>
+      </w:r>
+      <w:r>
+        <w:rPr>
+          <w:rFonts w:cs="Arial"/>
+          <w:b w:val="0"/>
+          <w:bCs w:val="0"/>
+          <w:color w:val="000000"/>
+          <w:szCs w:val="24"/>
+        </w:rPr>
+        <w:t xml:space="preserve"> y documentar de manera exhaustiva los beneficios terapéuticos reportados del uso de la planta de boldo en diversas condiciones de salud, incluyendo trastornos digestivos, hepáticos y biliares, mediante una revisión sistemática de la literatura científica y médica disponible.</w:t>
       </w:r>
     </w:p>
     <w:p>
@@ -8916,7 +8919,7 @@
           <w:color w:val="000000"/>
           <w:szCs w:val="24"/>
         </w:rPr>
-        <w:t>Evaluar los posibles riesgos y efectos adversos asociados con el consumo de boldo como remedio,</w:t>
+        <w:t>Evaluar</w:t>
       </w:r>
       <w:commentRangeEnd w:id="4"/>
       <w:r>
@@ -8933,7 +8936,7 @@
           <w:color w:val="000000"/>
           <w:szCs w:val="24"/>
         </w:rPr>
-        <w:t xml:space="preserve"> identificando y analizando los datos disponibles sobre toxicidad, interacciones medicamentosas y otros efectos secundarios potenciales mediante estudios experimentales y revisión de casos clínicos.</w:t>
+        <w:t xml:space="preserve"> los posibles riesgos y efectos adversos asociados con el consumo de boldo como remedio, identificando y analizando los datos disponibles sobre toxicidad, interacciones medicamentosas y otros efectos secundarios potenciales mediante estudios experimentales y revisión de casos clínicos.</w:t>
       </w:r>
     </w:p>
     <w:p>
@@ -8957,7 +8960,7 @@
           <w:bCs w:val="0"/>
           <w:szCs w:val="24"/>
         </w:rPr>
-        <w:t xml:space="preserve">Explorar las percepciones, creencias y prácticas relacionadas con el uso de la planta de boldo como remedio en </w:t>
+        <w:t xml:space="preserve">Explorar las percepciones, creencias y prácticas relacionadas con el uso de la planta de boldo como remedio en diferentes comunidades y culturas, mediante la realización de </w:t>
       </w:r>
       <w:commentRangeStart w:id="5"/>
       <w:r>
@@ -8966,7 +8969,7 @@
           <w:bCs w:val="0"/>
           <w:szCs w:val="24"/>
         </w:rPr>
-        <w:t>diferentes comunidades y culturas</w:t>
+        <w:t xml:space="preserve">entrevistas cualitativas y encuestas </w:t>
       </w:r>
       <w:commentRangeEnd w:id="5"/>
       <w:r>
@@ -8981,7 +8984,7 @@
           <w:bCs w:val="0"/>
           <w:szCs w:val="24"/>
         </w:rPr>
-        <w:t>, mediante la realización de entrevistas cualitativas y encuestas estructuradas, con el fin de comprender mejor su aceptación, uso tradicional y posibles barreras para su adopción en entornos de atención médica convencionales.</w:t>
+        <w:t>estructuradas, con el fin de comprender mejor su aceptación, uso tradicional y posibles barreras para su adopción en entornos de atención médica convencionales.</w:t>
       </w:r>
     </w:p>
     <w:p>
@@ -10997,7 +11000,7 @@
 </file>
 
 <file path=word/comments.xml><?xml version="1.0" encoding="utf-8"?>
-<w:comments xmlns:wpc="http://schemas.microsoft.com/office/word/2010/wordprocessingCanvas" xmlns:cx="http://schemas.microsoft.com/office/drawing/2014/chartex" xmlns:cx1="http://schemas.microsoft.com/office/drawing/2015/9/8/chartex" xmlns:cx2="http://schemas.microsoft.com/office/drawing/2015/10/21/chartex" xmlns:cx3="http://schemas.microsoft.com/office/drawing/2016/5/9/chartex" xmlns:cx4="http://schemas.microsoft.com/office/drawing/2016/5/10/chartex" xmlns:cx5="http://schemas.microsoft.com/office/drawing/2016/5/11/chartex" xmlns:cx6="http://schemas.microsoft.com/office/drawing/2016/5/12/chartex" xmlns:cx7="http://schemas.microsoft.com/office/drawing/2016/5/13/chartex" xmlns:cx8="http://schemas.microsoft.com/office/drawing/2016/5/14/chartex" xmlns:mc="http://schemas.openxmlformats.org/markup-compatibility/2006" xmlns:aink="http://schemas.microsoft.com/office/drawing/2016/ink" xmlns:am3d="http://schemas.microsoft.com/office/drawing/2017/model3d" xmlns:o="urn:schemas-microsoft-com:office:office" xmlns:oel="http://schemas.microsoft.com/office/2019/extlst" xmlns:r="http://schemas.openxmlformats.org/officeDocument/2006/relationships" xmlns:m="http://schemas.openxmlformats.org/officeDocument/2006/math" xmlns:v="urn:schemas-microsoft-com:vml" xmlns:wp14="http://schemas.microsoft.com/office/word/2010/wordprocessingDrawing" xmlns:wp="http://schemas.openxmlformats.org/drawingml/2006/wordprocessingDrawing" xmlns:w10="urn:schemas-microsoft-com:office:word" xmlns:w="http://schemas.openxmlformats.org/wordprocessingml/2006/main" xmlns:w14="http://schemas.microsoft.com/office/word/2010/wordml" xmlns:w15="http://schemas.microsoft.com/office/word/2012/wordml" xmlns:w16cex="http://schemas.microsoft.com/office/word/2018/wordml/cex" xmlns:w16cid="http://schemas.microsoft.com/office/word/2016/wordml/cid" xmlns:w16="http://schemas.microsoft.com/office/word/2018/wordml" xmlns:w16du="http://schemas.microsoft.com/office/word/2023/wordml/word16du" xmlns:w16sdtdh="http://schemas.microsoft.com/office/word/2020/wordml/sdtdatahash" xmlns:w16se="http://schemas.microsoft.com/office/word/2015/wordml/symex" xmlns:wpg="http://schemas.microsoft.com/office/word/2010/wordprocessingGroup" xmlns:wpi="http://schemas.microsoft.com/office/word/2010/wordprocessingInk" xmlns:wne="http://schemas.microsoft.com/office/word/2006/wordml" xmlns:wps="http://schemas.microsoft.com/office/word/2010/wordprocessingShape" mc:Ignorable="w14 w15 w16se w16cid w16 w16cex w16sdtdh w16du wp14">
+<w:comments xmlns:wpc="http://schemas.microsoft.com/office/word/2010/wordprocessingCanvas" xmlns:cx="http://schemas.microsoft.com/office/drawing/2014/chartex" xmlns:cx1="http://schemas.microsoft.com/office/drawing/2015/9/8/chartex" xmlns:cx2="http://schemas.microsoft.com/office/drawing/2015/10/21/chartex" xmlns:cx3="http://schemas.microsoft.com/office/drawing/2016/5/9/chartex" xmlns:cx4="http://schemas.microsoft.com/office/drawing/2016/5/10/chartex" xmlns:cx5="http://schemas.microsoft.com/office/drawing/2016/5/11/chartex" xmlns:cx6="http://schemas.microsoft.com/office/drawing/2016/5/12/chartex" xmlns:cx7="http://schemas.microsoft.com/office/drawing/2016/5/13/chartex" xmlns:cx8="http://schemas.microsoft.com/office/drawing/2016/5/14/chartex" xmlns:mc="http://schemas.openxmlformats.org/markup-compatibility/2006" xmlns:aink="http://schemas.microsoft.com/office/drawing/2016/ink" xmlns:am3d="http://schemas.microsoft.com/office/drawing/2017/model3d" xmlns:o="urn:schemas-microsoft-com:office:office" xmlns:r="http://schemas.openxmlformats.org/officeDocument/2006/relationships" xmlns:m="http://schemas.openxmlformats.org/officeDocument/2006/math" xmlns:v="urn:schemas-microsoft-com:vml" xmlns:wp14="http://schemas.microsoft.com/office/word/2010/wordprocessingDrawing" xmlns:wp="http://schemas.openxmlformats.org/drawingml/2006/wordprocessingDrawing" xmlns:w10="urn:schemas-microsoft-com:office:word" xmlns:w="http://schemas.openxmlformats.org/wordprocessingml/2006/main" xmlns:w14="http://schemas.microsoft.com/office/word/2010/wordml" xmlns:w15="http://schemas.microsoft.com/office/word/2012/wordml" xmlns:w16cex="http://schemas.microsoft.com/office/word/2018/wordml/cex" xmlns:w16cid="http://schemas.microsoft.com/office/word/2016/wordml/cid" xmlns:w16="http://schemas.microsoft.com/office/word/2018/wordml" xmlns:w16sdtdh="http://schemas.microsoft.com/office/word/2020/wordml/sdtdatahash" xmlns:w16se="http://schemas.microsoft.com/office/word/2015/wordml/symex" xmlns:wpg="http://schemas.microsoft.com/office/word/2010/wordprocessingGroup" xmlns:wpi="http://schemas.microsoft.com/office/word/2010/wordprocessingInk" xmlns:wne="http://schemas.microsoft.com/office/word/2006/wordml" xmlns:wps="http://schemas.microsoft.com/office/word/2010/wordprocessingShape" mc:Ignorable="w14 w15 w16se w16cid w16 w16cex w16sdtdh wp14">
   <w:comment w:id="1" w:author="Mario Martin Zapata Salgado" w:date="2024-05-21T14:04:00Z" w:initials="MZ">
     <w:p>
       <w:pPr>
@@ -11549,10 +11552,8 @@
       <w:pPr>
         <w:pStyle w:val="Textocomentario"/>
         <w:rPr>
-          <w:rFonts w:ascii="Segoe UI" w:hAnsi="Segoe UI"/>
-          <w:b w:val="0"/>
-          <w:bCs w:val="0"/>
-          <w:shd w:val="clear" w:color="auto" w:fill="FFFFFF"/>
+          <w:b w:val="0"/>
+          <w:bCs w:val="0"/>
         </w:rPr>
       </w:pPr>
       <w:r>
@@ -11572,335 +11573,8 @@
           <w:color w:val="00B0F0"/>
           <w:shd w:val="clear" w:color="auto" w:fill="FFFFFF"/>
         </w:rPr>
-        <w:t>Evaluar exhaustivamente los beneficios y riesgos del uso del boldo como remedio natural, investigando tanto sus efectos terapéuticos potenciales como las posibles consecuencias adversas, con el propósito de profundizar el entendimiento de su eficacia y seguridad en la práctica médica y su impacto en la salud pública.”</w:t>
-      </w:r>
-    </w:p>
-    <w:p>
-      <w:pPr>
-        <w:pStyle w:val="Textocomentario"/>
-        <w:rPr>
-          <w:rFonts w:ascii="Segoe UI" w:hAnsi="Segoe UI"/>
-          <w:b w:val="0"/>
-          <w:bCs w:val="0"/>
-          <w:shd w:val="clear" w:color="auto" w:fill="FFFFFF"/>
-        </w:rPr>
-      </w:pPr>
-    </w:p>
-    <w:p>
-      <w:pPr>
-        <w:pStyle w:val="Ttulo3"/>
-        <w:pBdr>
-          <w:top w:val="single" w:sz="2" w:space="0" w:color="E3E3E3"/>
-          <w:left w:val="single" w:sz="2" w:space="0" w:color="E3E3E3"/>
-          <w:bottom w:val="single" w:sz="2" w:space="0" w:color="E3E3E3"/>
-          <w:right w:val="single" w:sz="2" w:space="0" w:color="E3E3E3"/>
-        </w:pBdr>
-        <w:shd w:val="clear" w:color="auto" w:fill="FFFFFF"/>
-        <w:rPr>
-          <w:rFonts w:ascii="Segoe UI" w:hAnsi="Segoe UI" w:cs="Segoe UI"/>
-          <w:color w:val="0D0D0D"/>
-          <w:sz w:val="30"/>
-          <w:szCs w:val="30"/>
-        </w:rPr>
-      </w:pPr>
-      <w:r>
-        <w:rPr>
-          <w:rFonts w:ascii="Segoe UI" w:hAnsi="Segoe UI" w:cs="Segoe UI"/>
-          <w:color w:val="0D0D0D"/>
-          <w:sz w:val="30"/>
-          <w:szCs w:val="30"/>
-        </w:rPr>
-        <w:t>¿Qué vas a investigar?</w:t>
-      </w:r>
-    </w:p>
-    <w:p>
-      <w:pPr>
-        <w:numPr>
-          <w:ilvl w:val="0"/>
-          <w:numId w:val="4"/>
-        </w:numPr>
-        <w:pBdr>
-          <w:top w:val="single" w:sz="2" w:space="0" w:color="E3E3E3"/>
-          <w:left w:val="single" w:sz="2" w:space="5" w:color="E3E3E3"/>
-          <w:bottom w:val="single" w:sz="2" w:space="0" w:color="E3E3E3"/>
-          <w:right w:val="single" w:sz="2" w:space="0" w:color="E3E3E3"/>
-        </w:pBdr>
-        <w:shd w:val="clear" w:color="auto" w:fill="FFFFFF"/>
-        <w:spacing w:after="120" w:line="240" w:lineRule="auto"/>
-        <w:rPr>
-          <w:rFonts w:ascii="Segoe UI" w:hAnsi="Segoe UI"/>
-          <w:szCs w:val="24"/>
-        </w:rPr>
-      </w:pPr>
-      <w:r>
-        <w:rPr>
-          <w:rStyle w:val="Textoennegrita"/>
-          <w:rFonts w:ascii="Segoe UI" w:hAnsi="Segoe UI"/>
-          <w:bdr w:val="single" w:sz="2" w:space="0" w:color="E3E3E3" w:frame="1"/>
-        </w:rPr>
-        <w:t>Evaluar exhaustivamente los beneficios y riesgos del uso del boldo como remedio natural.</w:t>
-      </w:r>
-    </w:p>
-    <w:p>
-      <w:pPr>
-        <w:numPr>
-          <w:ilvl w:val="1"/>
-          <w:numId w:val="4"/>
-        </w:numPr>
-        <w:pBdr>
-          <w:top w:val="single" w:sz="2" w:space="0" w:color="E3E3E3"/>
-          <w:left w:val="single" w:sz="2" w:space="5" w:color="E3E3E3"/>
-          <w:bottom w:val="single" w:sz="2" w:space="0" w:color="E3E3E3"/>
-          <w:right w:val="single" w:sz="2" w:space="0" w:color="E3E3E3"/>
-        </w:pBdr>
-        <w:shd w:val="clear" w:color="auto" w:fill="FFFFFF"/>
-        <w:spacing w:before="120" w:after="120" w:line="240" w:lineRule="auto"/>
-        <w:rPr>
-          <w:rFonts w:ascii="Segoe UI" w:hAnsi="Segoe UI"/>
-        </w:rPr>
-      </w:pPr>
-      <w:r>
-        <w:rPr>
-          <w:rFonts w:ascii="Segoe UI" w:hAnsi="Segoe UI"/>
-        </w:rPr>
-        <w:t>Esto implica una investigación detallada de los efectos terapéuticos potenciales y las posibles consecuencias adversas asociadas con el boldo.</w:t>
-      </w:r>
-    </w:p>
-    <w:p>
-      <w:pPr>
-        <w:pStyle w:val="Ttulo3"/>
-        <w:pBdr>
-          <w:top w:val="single" w:sz="2" w:space="0" w:color="E3E3E3"/>
-          <w:left w:val="single" w:sz="2" w:space="0" w:color="E3E3E3"/>
-          <w:bottom w:val="single" w:sz="2" w:space="0" w:color="E3E3E3"/>
-          <w:right w:val="single" w:sz="2" w:space="0" w:color="E3E3E3"/>
-        </w:pBdr>
-        <w:shd w:val="clear" w:color="auto" w:fill="FFFFFF"/>
-        <w:rPr>
-          <w:rFonts w:ascii="Segoe UI" w:hAnsi="Segoe UI" w:cs="Segoe UI"/>
-          <w:color w:val="0D0D0D"/>
-          <w:sz w:val="30"/>
-          <w:szCs w:val="30"/>
-        </w:rPr>
-      </w:pPr>
-      <w:r>
-        <w:rPr>
-          <w:rFonts w:ascii="Segoe UI" w:hAnsi="Segoe UI" w:cs="Segoe UI"/>
-          <w:color w:val="0D0D0D"/>
-          <w:sz w:val="30"/>
-          <w:szCs w:val="30"/>
-        </w:rPr>
-        <w:t>¿Para qué lo vas a investigar?</w:t>
-      </w:r>
-    </w:p>
-    <w:p>
-      <w:pPr>
-        <w:numPr>
-          <w:ilvl w:val="0"/>
-          <w:numId w:val="5"/>
-        </w:numPr>
-        <w:pBdr>
-          <w:top w:val="single" w:sz="2" w:space="0" w:color="E3E3E3"/>
-          <w:left w:val="single" w:sz="2" w:space="5" w:color="E3E3E3"/>
-          <w:bottom w:val="single" w:sz="2" w:space="0" w:color="E3E3E3"/>
-          <w:right w:val="single" w:sz="2" w:space="0" w:color="E3E3E3"/>
-        </w:pBdr>
-        <w:shd w:val="clear" w:color="auto" w:fill="FFFFFF"/>
-        <w:spacing w:after="120" w:line="240" w:lineRule="auto"/>
-        <w:rPr>
-          <w:rFonts w:ascii="Segoe UI" w:hAnsi="Segoe UI"/>
-          <w:szCs w:val="24"/>
-        </w:rPr>
-      </w:pPr>
-      <w:r>
-        <w:rPr>
-          <w:rStyle w:val="Textoennegrita"/>
-          <w:rFonts w:ascii="Segoe UI" w:hAnsi="Segoe UI"/>
-          <w:bdr w:val="single" w:sz="2" w:space="0" w:color="E3E3E3" w:frame="1"/>
-        </w:rPr>
-        <w:t>Con el propósito de profundizar el entendimiento de su eficacia y seguridad en la práctica médica y su impacto en la salud pública.</w:t>
-      </w:r>
-    </w:p>
-    <w:p>
-      <w:pPr>
-        <w:numPr>
-          <w:ilvl w:val="1"/>
-          <w:numId w:val="5"/>
-        </w:numPr>
-        <w:pBdr>
-          <w:top w:val="single" w:sz="2" w:space="0" w:color="E3E3E3"/>
-          <w:left w:val="single" w:sz="2" w:space="5" w:color="E3E3E3"/>
-          <w:bottom w:val="single" w:sz="2" w:space="0" w:color="E3E3E3"/>
-          <w:right w:val="single" w:sz="2" w:space="0" w:color="E3E3E3"/>
-        </w:pBdr>
-        <w:shd w:val="clear" w:color="auto" w:fill="FFFFFF"/>
-        <w:spacing w:before="120" w:after="120" w:line="240" w:lineRule="auto"/>
-        <w:rPr>
-          <w:rFonts w:ascii="Segoe UI" w:hAnsi="Segoe UI"/>
-        </w:rPr>
-      </w:pPr>
-      <w:r>
-        <w:rPr>
-          <w:rFonts w:ascii="Segoe UI" w:hAnsi="Segoe UI"/>
-        </w:rPr>
-        <w:t>El fin es proporcionar una base de conocimiento más sólida sobre cómo el boldo puede ser utilizado de manera segura y efectiva en tratamientos médicos, y cuál es su potencial impacto en la salud pública.</w:t>
-      </w:r>
-    </w:p>
-    <w:p>
-      <w:pPr>
-        <w:pStyle w:val="Ttulo3"/>
-        <w:pBdr>
-          <w:top w:val="single" w:sz="2" w:space="0" w:color="E3E3E3"/>
-          <w:left w:val="single" w:sz="2" w:space="0" w:color="E3E3E3"/>
-          <w:bottom w:val="single" w:sz="2" w:space="0" w:color="E3E3E3"/>
-          <w:right w:val="single" w:sz="2" w:space="0" w:color="E3E3E3"/>
-        </w:pBdr>
-        <w:shd w:val="clear" w:color="auto" w:fill="FFFFFF"/>
-        <w:rPr>
-          <w:rFonts w:ascii="Segoe UI" w:hAnsi="Segoe UI" w:cs="Segoe UI"/>
-          <w:color w:val="0D0D0D"/>
-          <w:sz w:val="30"/>
-          <w:szCs w:val="30"/>
-        </w:rPr>
-      </w:pPr>
-      <w:r>
-        <w:rPr>
-          <w:rFonts w:ascii="Segoe UI" w:hAnsi="Segoe UI" w:cs="Segoe UI"/>
-          <w:color w:val="0D0D0D"/>
-          <w:sz w:val="30"/>
-          <w:szCs w:val="30"/>
-        </w:rPr>
-        <w:t>¿Mediante qué lo vas a llevar a cabo?</w:t>
-      </w:r>
-    </w:p>
-    <w:p>
-      <w:pPr>
-        <w:numPr>
-          <w:ilvl w:val="0"/>
-          <w:numId w:val="6"/>
-        </w:numPr>
-        <w:pBdr>
-          <w:top w:val="single" w:sz="2" w:space="0" w:color="E3E3E3"/>
-          <w:left w:val="single" w:sz="2" w:space="5" w:color="E3E3E3"/>
-          <w:bottom w:val="single" w:sz="2" w:space="0" w:color="E3E3E3"/>
-          <w:right w:val="single" w:sz="2" w:space="0" w:color="E3E3E3"/>
-        </w:pBdr>
-        <w:shd w:val="clear" w:color="auto" w:fill="FFFFFF"/>
-        <w:spacing w:after="0" w:line="240" w:lineRule="auto"/>
-        <w:rPr>
-          <w:rFonts w:ascii="Segoe UI" w:hAnsi="Segoe UI"/>
-          <w:szCs w:val="24"/>
-        </w:rPr>
-      </w:pPr>
-      <w:r>
-        <w:rPr>
-          <w:rFonts w:ascii="Segoe UI" w:hAnsi="Segoe UI"/>
-        </w:rPr>
-        <w:t xml:space="preserve">Aunque no se especifica explícitamente en el objetivo, implícitamente se sugiere que la evaluación será </w:t>
-      </w:r>
-      <w:r>
-        <w:rPr>
-          <w:rStyle w:val="Textoennegrita"/>
-          <w:rFonts w:ascii="Segoe UI" w:hAnsi="Segoe UI"/>
-          <w:bdr w:val="single" w:sz="2" w:space="0" w:color="E3E3E3" w:frame="1"/>
-        </w:rPr>
-        <w:t>mediante un enfoque analítico y exhaustivo</w:t>
-      </w:r>
-      <w:r>
-        <w:rPr>
-          <w:rFonts w:ascii="Segoe UI" w:hAnsi="Segoe UI"/>
-        </w:rPr>
-        <w:t>, posiblemente utilizando estudios existentes, análisis de datos empíricos o meta-análisis de investigaciones previas.</w:t>
-      </w:r>
-    </w:p>
-    <w:p>
-      <w:pPr>
-        <w:pStyle w:val="NormalWeb"/>
-        <w:pBdr>
-          <w:top w:val="single" w:sz="2" w:space="0" w:color="E3E3E3"/>
-          <w:left w:val="single" w:sz="2" w:space="0" w:color="E3E3E3"/>
-          <w:bottom w:val="single" w:sz="2" w:space="0" w:color="E3E3E3"/>
-          <w:right w:val="single" w:sz="2" w:space="0" w:color="E3E3E3"/>
-        </w:pBdr>
-        <w:shd w:val="clear" w:color="auto" w:fill="FFFFFF"/>
-        <w:spacing w:before="300" w:beforeAutospacing="0" w:after="0" w:afterAutospacing="0"/>
-        <w:rPr>
-          <w:rFonts w:ascii="Segoe UI" w:hAnsi="Segoe UI" w:cs="Segoe UI"/>
-          <w:color w:val="0D0D0D"/>
-        </w:rPr>
-      </w:pPr>
-      <w:r>
-        <w:rPr>
-          <w:rFonts w:ascii="Segoe UI" w:hAnsi="Segoe UI" w:cs="Segoe UI"/>
-          <w:color w:val="0D0D0D"/>
-        </w:rPr>
-        <w:t>Estas preguntas ayudan a esclarecer y especificar los componentes clave del objetivo de la investigación, asegurando que cada aspecto del proceso investigativo esté bien definido y orientado hacia un propósito claro.</w:t>
-      </w:r>
-    </w:p>
-    <w:p>
-      <w:pPr>
-        <w:pStyle w:val="Textocomentario"/>
-        <w:rPr>
-          <w:rFonts w:ascii="Segoe UI" w:hAnsi="Segoe UI"/>
-          <w:b w:val="0"/>
-          <w:bCs w:val="0"/>
-          <w:shd w:val="clear" w:color="auto" w:fill="FFFFFF"/>
-        </w:rPr>
-      </w:pPr>
-    </w:p>
-    <w:p>
-      <w:pPr>
-        <w:pStyle w:val="Textocomentario"/>
-        <w:rPr>
-          <w:rFonts w:ascii="Segoe UI" w:hAnsi="Segoe UI"/>
-          <w:b w:val="0"/>
-          <w:bCs w:val="0"/>
-          <w:shd w:val="clear" w:color="auto" w:fill="FFFFFF"/>
-        </w:rPr>
-      </w:pPr>
-    </w:p>
-    <w:p>
-      <w:pPr>
-        <w:pStyle w:val="Textocomentario"/>
-        <w:rPr>
-          <w:b w:val="0"/>
-          <w:bCs w:val="0"/>
-        </w:rPr>
-      </w:pPr>
-    </w:p>
-  </w:comment>
-  <w:comment w:id="3" w:author="Mario Martin Zapata Salgado" w:date="2024-05-21T13:40:00Z" w:initials="MZ">
-    <w:p>
-      <w:pPr>
-        <w:pStyle w:val="Textocomentario"/>
-        <w:rPr>
-          <w:b w:val="0"/>
-          <w:bCs w:val="0"/>
-        </w:rPr>
-      </w:pPr>
-      <w:r>
-        <w:rPr>
-          <w:rStyle w:val="Refdecomentario"/>
-        </w:rPr>
-        <w:annotationRef/>
-      </w:r>
-      <w:r>
-        <w:rPr>
-          <w:b w:val="0"/>
-          <w:bCs w:val="0"/>
-        </w:rPr>
-        <w:t>Qué te parece esta redacción:</w:t>
-      </w:r>
-    </w:p>
-    <w:p>
-      <w:pPr>
-        <w:pStyle w:val="Textocomentario"/>
-        <w:rPr>
-          <w:b w:val="0"/>
-          <w:bCs w:val="0"/>
-          <w:color w:val="00B0F0"/>
-        </w:rPr>
-      </w:pPr>
+        <w:t xml:space="preserve">Evaluar los beneficios y </w:t>
+      </w:r>
       <w:r>
         <w:rPr>
           <w:rFonts w:ascii="Segoe UI" w:hAnsi="Segoe UI"/>
@@ -11909,11 +11583,51 @@
           <w:color w:val="00B0F0"/>
           <w:shd w:val="clear" w:color="auto" w:fill="FFFFFF"/>
         </w:rPr>
-        <w:t>Realizar una revisión sistemática de la literatura científica y médica para investigar y documentar exhaustivamente los beneficios terapéuticos del boldo en el tratamiento de trastornos digestivos, hepáticos y biliares, identificando y sintetizando evidencias de su efectividad en diversas condiciones de salud</w:t>
+        <w:t>efectos adversos</w:t>
+      </w:r>
+      <w:r>
+        <w:rPr>
+          <w:rFonts w:ascii="Segoe UI" w:hAnsi="Segoe UI"/>
+          <w:b w:val="0"/>
+          <w:bCs w:val="0"/>
+          <w:color w:val="00B0F0"/>
+          <w:shd w:val="clear" w:color="auto" w:fill="FFFFFF"/>
+        </w:rPr>
+        <w:t xml:space="preserve"> del uso del boldo como remedio natural, </w:t>
+      </w:r>
+      <w:r>
+        <w:rPr>
+          <w:rFonts w:ascii="Segoe UI" w:hAnsi="Segoe UI"/>
+          <w:b w:val="0"/>
+          <w:bCs w:val="0"/>
+          <w:color w:val="00B0F0"/>
+          <w:shd w:val="clear" w:color="auto" w:fill="FFFFFF"/>
+        </w:rPr>
+        <w:t>en la práctica médica</w:t>
+      </w:r>
+      <w:r>
+        <w:rPr>
+          <w:rFonts w:ascii="Segoe UI" w:hAnsi="Segoe UI"/>
+          <w:b w:val="0"/>
+          <w:bCs w:val="0"/>
+          <w:color w:val="00B0F0"/>
+          <w:shd w:val="clear" w:color="auto" w:fill="FFFFFF"/>
+        </w:rPr>
+        <w:t xml:space="preserve"> </w:t>
+      </w:r>
+      <w:r>
+        <w:rPr>
+          <w:rFonts w:ascii="Segoe UI" w:hAnsi="Segoe UI"/>
+          <w:b w:val="0"/>
+          <w:bCs w:val="0"/>
+          <w:color w:val="00B0F0"/>
+          <w:shd w:val="clear" w:color="auto" w:fill="FFFFFF"/>
+        </w:rPr>
+        <w:t>y su impacto en la salud pública.”</w:t>
       </w:r>
     </w:p>
   </w:comment>
-  <w:comment w:id="4" w:author="Mario Martin Zapata Salgado" w:date="2024-05-21T13:04:00Z" w:initials="MZ">
+  <w:comment w:id="3" w:author="INVESTIGACION-OCOTAL" w:date="2024-05-22T21:45:00Z" w:initials="IO">
     <w:p>
       <w:pPr>
         <w:pStyle w:val="Textocomentario"/>
@@ -11925,25 +11639,9 @@
       <w:r>
         <w:rPr>
           <w:rStyle w:val="Refdecomentario"/>
-          <w:b w:val="0"/>
-          <w:bCs w:val="0"/>
         </w:rPr>
         <w:annotationRef/>
       </w:r>
-      <w:r>
-        <w:rPr>
-          <w:b w:val="0"/>
-          <w:bCs w:val="0"/>
-        </w:rPr>
-        <w:t xml:space="preserve">Sugiero </w:t>
-      </w:r>
-      <w:r>
-        <w:rPr>
-          <w:b w:val="0"/>
-          <w:bCs w:val="0"/>
-        </w:rPr>
-        <w:t>dejarlo hasta la palabra “remedio”</w:t>
-      </w:r>
     </w:p>
     <w:p>
       <w:pPr>
@@ -11953,32 +11651,38 @@
           <w:bCs w:val="0"/>
         </w:rPr>
       </w:pPr>
+      <w:r>
+        <w:rPr>
+          <w:b w:val="0"/>
+          <w:bCs w:val="0"/>
+        </w:rPr>
+        <w:t>Sugerencia:</w:t>
+      </w:r>
     </w:p>
     <w:p>
       <w:pPr>
         <w:pStyle w:val="Textocomentario"/>
         <w:rPr>
-          <w:b w:val="0"/>
-          <w:bCs w:val="0"/>
-        </w:rPr>
-      </w:pPr>
-      <w:r>
-        <w:rPr>
-          <w:b w:val="0"/>
-          <w:bCs w:val="0"/>
-        </w:rPr>
-        <w:t>Lo demás de ese texto, es lo que investigarías y agregarías dentro del documento.</w:t>
+          <w:rFonts w:ascii="Segoe UI" w:hAnsi="Segoe UI"/>
+          <w:b w:val="0"/>
+          <w:bCs w:val="0"/>
+        </w:rPr>
+      </w:pPr>
+      <w:r>
+        <w:rPr>
+          <w:rFonts w:ascii="Segoe UI" w:hAnsi="Segoe UI"/>
+          <w:b w:val="0"/>
+          <w:bCs w:val="0"/>
+          <w:color w:val="00B0F0"/>
+        </w:rPr>
+        <w:t>Analizar los efectos terapéuticos del boldo, para el tratamiento de afecciones digestivas y hepáticas, a través del análisis exhaustivo de la literatura científica y médica.</w:t>
       </w:r>
     </w:p>
   </w:comment>
-  <w:comment w:id="5" w:author="Mario Martin Zapata Salgado" w:date="2024-05-21T12:59:00Z" w:initials="MZ">
+  <w:comment w:id="4" w:author="INVESTIGACION-OCOTAL" w:date="2024-05-22T21:48:00Z" w:initials="IO">
     <w:p>
       <w:pPr>
         <w:pStyle w:val="Textocomentario"/>
-        <w:rPr>
-          <w:b w:val="0"/>
-          <w:bCs w:val="0"/>
-        </w:rPr>
       </w:pPr>
       <w:r>
         <w:rPr>
@@ -11986,13 +11690,6 @@
         </w:rPr>
         <w:annotationRef/>
       </w:r>
-      <w:r>
-        <w:rPr>
-          <w:b w:val="0"/>
-          <w:bCs w:val="0"/>
-        </w:rPr>
-        <w:t>Esto es muy amplio.</w:t>
-      </w:r>
     </w:p>
     <w:p>
       <w:pPr>
@@ -12002,6 +11699,13 @@
           <w:bCs w:val="0"/>
         </w:rPr>
       </w:pPr>
+      <w:r>
+        <w:rPr>
+          <w:b w:val="0"/>
+          <w:bCs w:val="0"/>
+        </w:rPr>
+        <w:t>Sugerencia:</w:t>
+      </w:r>
     </w:p>
     <w:p>
       <w:pPr>
@@ -12013,28 +11717,16 @@
       </w:pPr>
       <w:r>
         <w:rPr>
-          <w:b w:val="0"/>
-          <w:bCs w:val="0"/>
-        </w:rPr>
-        <w:t xml:space="preserve">Puedes dejarlo hasta “como remedio natural” y luego indicar “En la población definida” y allí cerrar </w:t>
-      </w:r>
-      <w:proofErr w:type="gramStart"/>
-      <w:r>
-        <w:rPr>
-          <w:b w:val="0"/>
-          <w:bCs w:val="0"/>
-        </w:rPr>
-        <w:t>la  redacción</w:t>
-      </w:r>
-      <w:proofErr w:type="gramEnd"/>
-      <w:r>
-        <w:rPr>
-          <w:b w:val="0"/>
-          <w:bCs w:val="0"/>
-        </w:rPr>
-        <w:t xml:space="preserve"> del objetivo específico.</w:t>
-      </w:r>
-    </w:p>
+          <w:rFonts w:ascii="Segoe UI" w:hAnsi="Segoe UI"/>
+          <w:b w:val="0"/>
+          <w:bCs w:val="0"/>
+          <w:color w:val="00B0F0"/>
+        </w:rPr>
+        <w:t>Evaluar los riesgos asociados con el uso del boldo, para determinar los efectos adversos, toxicidad e interacciones medicamentosas.</w:t>
+      </w:r>
+    </w:p>
+  </w:comment>
+  <w:comment w:id="5" w:author="INVESTIGACION-OCOTAL" w:date="2024-05-22T21:38:00Z" w:initials="IO">
     <w:p>
       <w:pPr>
         <w:pStyle w:val="Textocomentario"/>
@@ -12042,6 +11734,117 @@
           <w:b w:val="0"/>
           <w:bCs w:val="0"/>
         </w:rPr>
+      </w:pPr>
+      <w:r>
+        <w:rPr>
+          <w:rStyle w:val="Refdecomentario"/>
+        </w:rPr>
+        <w:annotationRef/>
+      </w:r>
+      <w:r>
+        <w:rPr>
+          <w:b w:val="0"/>
+          <w:bCs w:val="0"/>
+        </w:rPr>
+        <w:t>No es necesario mencionar aquí los instrumentos a utilizar.</w:t>
+      </w:r>
+    </w:p>
+    <w:p>
+      <w:pPr>
+        <w:pStyle w:val="Textocomentario"/>
+        <w:rPr>
+          <w:b w:val="0"/>
+          <w:bCs w:val="0"/>
+        </w:rPr>
+      </w:pPr>
+    </w:p>
+    <w:p>
+      <w:pPr>
+        <w:pStyle w:val="Textocomentario"/>
+        <w:rPr>
+          <w:b w:val="0"/>
+          <w:bCs w:val="0"/>
+        </w:rPr>
+      </w:pPr>
+      <w:r>
+        <w:rPr>
+          <w:b w:val="0"/>
+          <w:bCs w:val="0"/>
+        </w:rPr>
+        <w:t>Sugerencia:</w:t>
+      </w:r>
+    </w:p>
+    <w:p>
+      <w:pPr>
+        <w:pStyle w:val="Textocomentario"/>
+        <w:rPr>
+          <w:b w:val="0"/>
+          <w:bCs w:val="0"/>
+        </w:rPr>
+      </w:pPr>
+      <w:r>
+        <w:rPr>
+          <w:rFonts w:ascii="Segoe UI" w:hAnsi="Segoe UI"/>
+          <w:b w:val="0"/>
+          <w:bCs w:val="0"/>
+          <w:color w:val="00B0F0"/>
+        </w:rPr>
+        <w:t>Estudiar las percepciones</w:t>
+      </w:r>
+      <w:r>
+        <w:rPr>
+          <w:rFonts w:ascii="Segoe UI" w:hAnsi="Segoe UI"/>
+          <w:b w:val="0"/>
+          <w:bCs w:val="0"/>
+          <w:color w:val="00B0F0"/>
+        </w:rPr>
+        <w:t>, creencias</w:t>
+      </w:r>
+      <w:r>
+        <w:rPr>
+          <w:rFonts w:ascii="Segoe UI" w:hAnsi="Segoe UI"/>
+          <w:b w:val="0"/>
+          <w:bCs w:val="0"/>
+          <w:color w:val="00B0F0"/>
+        </w:rPr>
+        <w:t xml:space="preserve"> y prácticas de</w:t>
+      </w:r>
+      <w:r>
+        <w:rPr>
+          <w:rFonts w:ascii="Segoe UI" w:hAnsi="Segoe UI"/>
+          <w:b w:val="0"/>
+          <w:bCs w:val="0"/>
+          <w:color w:val="00B0F0"/>
+        </w:rPr>
+        <w:t>l</w:t>
+      </w:r>
+      <w:r>
+        <w:rPr>
+          <w:rFonts w:ascii="Segoe UI" w:hAnsi="Segoe UI"/>
+          <w:b w:val="0"/>
+          <w:bCs w:val="0"/>
+          <w:color w:val="00B0F0"/>
+        </w:rPr>
+        <w:t xml:space="preserve"> uso del boldo entre diferentes grupos demográficos</w:t>
+      </w:r>
+      <w:r>
+        <w:rPr>
+          <w:rFonts w:ascii="Segoe UI" w:hAnsi="Segoe UI"/>
+          <w:b w:val="0"/>
+          <w:bCs w:val="0"/>
+          <w:color w:val="00B0F0"/>
+        </w:rPr>
+        <w:t>.</w:t>
+      </w:r>
+    </w:p>
+    <w:p>
+      <w:pPr>
+        <w:pStyle w:val="Textocomentario"/>
+      </w:pPr>
+    </w:p>
+    <w:p>
+      <w:pPr>
+        <w:pStyle w:val="Textocomentario"/>
       </w:pPr>
     </w:p>
   </w:comment>
@@ -12103,7 +11906,57 @@
           <w:color w:val="00B0F0"/>
           <w:shd w:val="clear" w:color="auto" w:fill="FFFFFF"/>
         </w:rPr>
-        <w:t>¿Cuáles son los beneficios y riesgos asociados al uso del Boldo como remedio natural, considerando sus efectos terapéuticos y adversos, para evaluar su aplicabilidad en el tratamiento de trastornos digestivos y hepáticos en la medicina tradicional</w:t>
+        <w:t>¿Cuál</w:t>
+      </w:r>
+      <w:r>
+        <w:rPr>
+          <w:rFonts w:ascii="Segoe UI" w:hAnsi="Segoe UI"/>
+          <w:b w:val="0"/>
+          <w:bCs w:val="0"/>
+          <w:color w:val="00B0F0"/>
+          <w:shd w:val="clear" w:color="auto" w:fill="FFFFFF"/>
+        </w:rPr>
+        <w:t xml:space="preserve"> es el balance entre </w:t>
+      </w:r>
+      <w:r>
+        <w:rPr>
+          <w:rFonts w:ascii="Segoe UI" w:hAnsi="Segoe UI"/>
+          <w:b w:val="0"/>
+          <w:bCs w:val="0"/>
+          <w:color w:val="00B0F0"/>
+          <w:shd w:val="clear" w:color="auto" w:fill="FFFFFF"/>
+        </w:rPr>
+        <w:t xml:space="preserve">beneficios </w:t>
+      </w:r>
+      <w:r>
+        <w:rPr>
+          <w:rFonts w:ascii="Segoe UI" w:hAnsi="Segoe UI"/>
+          <w:b w:val="0"/>
+          <w:bCs w:val="0"/>
+          <w:color w:val="00B0F0"/>
+          <w:shd w:val="clear" w:color="auto" w:fill="FFFFFF"/>
+        </w:rPr>
+        <w:t xml:space="preserve">y efectos adversos en el </w:t>
+      </w:r>
+      <w:r>
+        <w:rPr>
+          <w:rFonts w:ascii="Segoe UI" w:hAnsi="Segoe UI"/>
+          <w:b w:val="0"/>
+          <w:bCs w:val="0"/>
+          <w:color w:val="00B0F0"/>
+          <w:shd w:val="clear" w:color="auto" w:fill="FFFFFF"/>
+        </w:rPr>
+        <w:t>uso del Boldo como remedio natural, en el tratamiento de trastornos digestivos y hepáticos</w:t>
+      </w:r>
+      <w:r>
+        <w:rPr>
+          <w:rFonts w:ascii="Segoe UI" w:hAnsi="Segoe UI"/>
+          <w:b w:val="0"/>
+          <w:bCs w:val="0"/>
+          <w:color w:val="00B0F0"/>
+          <w:shd w:val="clear" w:color="auto" w:fill="FFFFFF"/>
+        </w:rPr>
+        <w:t>?</w:t>
       </w:r>
     </w:p>
   </w:comment>
@@ -12402,12 +12255,12 @@
 </file>
 
 <file path=word/commentsExtended.xml><?xml version="1.0" encoding="utf-8"?>
-<w15:commentsEx xmlns:wpc="http://schemas.microsoft.com/office/word/2010/wordprocessingCanvas" xmlns:cx="http://schemas.microsoft.com/office/drawing/2014/chartex" xmlns:cx1="http://schemas.microsoft.com/office/drawing/2015/9/8/chartex" xmlns:cx2="http://schemas.microsoft.com/office/drawing/2015/10/21/chartex" xmlns:cx3="http://schemas.microsoft.com/office/drawing/2016/5/9/chartex" xmlns:cx4="http://schemas.microsoft.com/office/drawing/2016/5/10/chartex" xmlns:cx5="http://schemas.microsoft.com/office/drawing/2016/5/11/chartex" xmlns:cx6="http://schemas.microsoft.com/office/drawing/2016/5/12/chartex" xmlns:cx7="http://schemas.microsoft.com/office/drawing/2016/5/13/chartex" xmlns:cx8="http://schemas.microsoft.com/office/drawing/2016/5/14/chartex" xmlns:mc="http://schemas.openxmlformats.org/markup-compatibility/2006" xmlns:aink="http://schemas.microsoft.com/office/drawing/2016/ink" xmlns:am3d="http://schemas.microsoft.com/office/drawing/2017/model3d" xmlns:o="urn:schemas-microsoft-com:office:office" xmlns:oel="http://schemas.microsoft.com/office/2019/extlst" xmlns:r="http://schemas.openxmlformats.org/officeDocument/2006/relationships" xmlns:m="http://schemas.openxmlformats.org/officeDocument/2006/math" xmlns:v="urn:schemas-microsoft-com:vml" xmlns:wp14="http://schemas.microsoft.com/office/word/2010/wordprocessingDrawing" xmlns:wp="http://schemas.openxmlformats.org/drawingml/2006/wordprocessingDrawing" xmlns:w10="urn:schemas-microsoft-com:office:word" xmlns:w="http://schemas.openxmlformats.org/wordprocessingml/2006/main" xmlns:w14="http://schemas.microsoft.com/office/word/2010/wordml" xmlns:w15="http://schemas.microsoft.com/office/word/2012/wordml" xmlns:w16cex="http://schemas.microsoft.com/office/word/2018/wordml/cex" xmlns:w16cid="http://schemas.microsoft.com/office/word/2016/wordml/cid" xmlns:w16="http://schemas.microsoft.com/office/word/2018/wordml" xmlns:w16du="http://schemas.microsoft.com/office/word/2023/wordml/word16du" xmlns:w16sdtdh="http://schemas.microsoft.com/office/word/2020/wordml/sdtdatahash" xmlns:w16se="http://schemas.microsoft.com/office/word/2015/wordml/symex" xmlns:wpg="http://schemas.microsoft.com/office/word/2010/wordprocessingGroup" xmlns:wpi="http://schemas.microsoft.com/office/word/2010/wordprocessingInk" xmlns:wne="http://schemas.microsoft.com/office/word/2006/wordml" xmlns:wps="http://schemas.microsoft.com/office/word/2010/wordprocessingShape" mc:Ignorable="w14 w15 w16se w16cid w16 w16cex w16sdtdh w16du wp14">
+<w15:commentsEx xmlns:wpc="http://schemas.microsoft.com/office/word/2010/wordprocessingCanvas" xmlns:cx="http://schemas.microsoft.com/office/drawing/2014/chartex" xmlns:cx1="http://schemas.microsoft.com/office/drawing/2015/9/8/chartex" xmlns:cx2="http://schemas.microsoft.com/office/drawing/2015/10/21/chartex" xmlns:cx3="http://schemas.microsoft.com/office/drawing/2016/5/9/chartex" xmlns:cx4="http://schemas.microsoft.com/office/drawing/2016/5/10/chartex" xmlns:cx5="http://schemas.microsoft.com/office/drawing/2016/5/11/chartex" xmlns:cx6="http://schemas.microsoft.com/office/drawing/2016/5/12/chartex" xmlns:cx7="http://schemas.microsoft.com/office/drawing/2016/5/13/chartex" xmlns:cx8="http://schemas.microsoft.com/office/drawing/2016/5/14/chartex" xmlns:mc="http://schemas.openxmlformats.org/markup-compatibility/2006" xmlns:aink="http://schemas.microsoft.com/office/drawing/2016/ink" xmlns:am3d="http://schemas.microsoft.com/office/drawing/2017/model3d" xmlns:o="urn:schemas-microsoft-com:office:office" xmlns:r="http://schemas.openxmlformats.org/officeDocument/2006/relationships" xmlns:m="http://schemas.openxmlformats.org/officeDocument/2006/math" xmlns:v="urn:schemas-microsoft-com:vml" xmlns:wp14="http://schemas.microsoft.com/office/word/2010/wordprocessingDrawing" xmlns:wp="http://schemas.openxmlformats.org/drawingml/2006/wordprocessingDrawing" xmlns:w10="urn:schemas-microsoft-com:office:word" xmlns:w="http://schemas.openxmlformats.org/wordprocessingml/2006/main" xmlns:w14="http://schemas.microsoft.com/office/word/2010/wordml" xmlns:w15="http://schemas.microsoft.com/office/word/2012/wordml" xmlns:w16cex="http://schemas.microsoft.com/office/word/2018/wordml/cex" xmlns:w16cid="http://schemas.microsoft.com/office/word/2016/wordml/cid" xmlns:w16="http://schemas.microsoft.com/office/word/2018/wordml" xmlns:w16sdtdh="http://schemas.microsoft.com/office/word/2020/wordml/sdtdatahash" xmlns:w16se="http://schemas.microsoft.com/office/word/2015/wordml/symex" xmlns:wpg="http://schemas.microsoft.com/office/word/2010/wordprocessingGroup" xmlns:wpi="http://schemas.microsoft.com/office/word/2010/wordprocessingInk" xmlns:wne="http://schemas.microsoft.com/office/word/2006/wordml" xmlns:wps="http://schemas.microsoft.com/office/word/2010/wordprocessingShape" mc:Ignorable="w14 w15 w16se w16cid w16 w16cex w16sdtdh wp14">
   <w15:commentEx w15:paraId="1FDF987C" w15:done="0"/>
   <w15:commentEx w15:paraId="264F91C5" w15:done="0"/>
-  <w15:commentEx w15:paraId="1C3BC067" w15:done="0"/>
-  <w15:commentEx w15:paraId="22311A0C" w15:done="0"/>
-  <w15:commentEx w15:paraId="30B542B1" w15:done="0"/>
+  <w15:commentEx w15:paraId="374DAFD7" w15:done="0"/>
+  <w15:commentEx w15:paraId="5F4F0F64" w15:done="0"/>
+  <w15:commentEx w15:paraId="7A423947" w15:done="0"/>
   <w15:commentEx w15:paraId="24753331" w15:done="0"/>
   <w15:commentEx w15:paraId="626ABB8D" w15:done="0"/>
   <w15:commentEx w15:paraId="08BADC48" w15:done="0"/>
@@ -12418,12 +12271,12 @@
 </file>
 
 <file path=word/commentsExtensible.xml><?xml version="1.0" encoding="utf-8"?>
-<w16cex:commentsExtensible xmlns:wpc="http://schemas.microsoft.com/office/word/2010/wordprocessingCanvas" xmlns:cx="http://schemas.microsoft.com/office/drawing/2014/chartex" xmlns:cx1="http://schemas.microsoft.com/office/drawing/2015/9/8/chartex" xmlns:cx2="http://schemas.microsoft.com/office/drawing/2015/10/21/chartex" xmlns:cx3="http://schemas.microsoft.com/office/drawing/2016/5/9/chartex" xmlns:cx4="http://schemas.microsoft.com/office/drawing/2016/5/10/chartex" xmlns:cx5="http://schemas.microsoft.com/office/drawing/2016/5/11/chartex" xmlns:cx6="http://schemas.microsoft.com/office/drawing/2016/5/12/chartex" xmlns:cx7="http://schemas.microsoft.com/office/drawing/2016/5/13/chartex" xmlns:cx8="http://schemas.microsoft.com/office/drawing/2016/5/14/chartex" xmlns:cr="http://schemas.microsoft.com/office/comments/2020/reactions" xmlns:mc="http://schemas.openxmlformats.org/markup-compatibility/2006" xmlns:aink="http://schemas.microsoft.com/office/drawing/2016/ink" xmlns:am3d="http://schemas.microsoft.com/office/drawing/2017/model3d" xmlns:o="urn:schemas-microsoft-com:office:office" xmlns:oel="http://schemas.microsoft.com/office/2019/extlst" xmlns:r="http://schemas.openxmlformats.org/officeDocument/2006/relationships" xmlns:m="http://schemas.openxmlformats.org/officeDocument/2006/math" xmlns:v="urn:schemas-microsoft-com:vml" xmlns:wp14="http://schemas.microsoft.com/office/word/2010/wordprocessingDrawing" xmlns:wp="http://schemas.openxmlformats.org/drawingml/2006/wordprocessingDrawing" xmlns:w10="urn:schemas-microsoft-com:office:word" xmlns:w="http://schemas.openxmlformats.org/wordprocessingml/2006/main" xmlns:w14="http://schemas.microsoft.com/office/word/2010/wordml" xmlns:w15="http://schemas.microsoft.com/office/word/2012/wordml" xmlns:w16cex="http://schemas.microsoft.com/office/word/2018/wordml/cex" xmlns:w16cid="http://schemas.microsoft.com/office/word/2016/wordml/cid" xmlns:w16="http://schemas.microsoft.com/office/word/2018/wordml" xmlns:w16du="http://schemas.microsoft.com/office/word/2023/wordml/word16du" xmlns:w16sdtdh="http://schemas.microsoft.com/office/word/2020/wordml/sdtdatahash" xmlns:w16se="http://schemas.microsoft.com/office/word/2015/wordml/symex" xmlns:wpg="http://schemas.microsoft.com/office/word/2010/wordprocessingGroup" xmlns:wpi="http://schemas.microsoft.com/office/word/2010/wordprocessingInk" xmlns:wne="http://schemas.microsoft.com/office/word/2006/wordml" xmlns:wps="http://schemas.microsoft.com/office/word/2010/wordprocessingShape" mc:Ignorable="w14 w15 w16se w16cid w16 w16cex w16sdtdh cr w16du wp14">
+<w16cex:commentsExtensible xmlns:wpc="http://schemas.microsoft.com/office/word/2010/wordprocessingCanvas" xmlns:cx="http://schemas.microsoft.com/office/drawing/2014/chartex" xmlns:cx1="http://schemas.microsoft.com/office/drawing/2015/9/8/chartex" xmlns:cx2="http://schemas.microsoft.com/office/drawing/2015/10/21/chartex" xmlns:cx3="http://schemas.microsoft.com/office/drawing/2016/5/9/chartex" xmlns:cx4="http://schemas.microsoft.com/office/drawing/2016/5/10/chartex" xmlns:cx5="http://schemas.microsoft.com/office/drawing/2016/5/11/chartex" xmlns:cx6="http://schemas.microsoft.com/office/drawing/2016/5/12/chartex" xmlns:cx7="http://schemas.microsoft.com/office/drawing/2016/5/13/chartex" xmlns:cx8="http://schemas.microsoft.com/office/drawing/2016/5/14/chartex" xmlns:mc="http://schemas.openxmlformats.org/markup-compatibility/2006" xmlns:aink="http://schemas.microsoft.com/office/drawing/2016/ink" xmlns:am3d="http://schemas.microsoft.com/office/drawing/2017/model3d" xmlns:o="urn:schemas-microsoft-com:office:office" xmlns:r="http://schemas.openxmlformats.org/officeDocument/2006/relationships" xmlns:m="http://schemas.openxmlformats.org/officeDocument/2006/math" xmlns:v="urn:schemas-microsoft-com:vml" xmlns:wp14="http://schemas.microsoft.com/office/word/2010/wordprocessingDrawing" xmlns:wp="http://schemas.openxmlformats.org/drawingml/2006/wordprocessingDrawing" xmlns:w10="urn:schemas-microsoft-com:office:word" xmlns:w="http://schemas.openxmlformats.org/wordprocessingml/2006/main" xmlns:w14="http://schemas.microsoft.com/office/word/2010/wordml" xmlns:w15="http://schemas.microsoft.com/office/word/2012/wordml" xmlns:w16cex="http://schemas.microsoft.com/office/word/2018/wordml/cex" xmlns:w16cid="http://schemas.microsoft.com/office/word/2016/wordml/cid" xmlns:w16="http://schemas.microsoft.com/office/word/2018/wordml" xmlns:w16sdtdh="http://schemas.microsoft.com/office/word/2020/wordml/sdtdatahash" xmlns:w16se="http://schemas.microsoft.com/office/word/2015/wordml/symex" xmlns:wpg="http://schemas.microsoft.com/office/word/2010/wordprocessingGroup" xmlns:wpi="http://schemas.microsoft.com/office/word/2010/wordprocessingInk" xmlns:wne="http://schemas.microsoft.com/office/word/2006/wordml" xmlns:wps="http://schemas.microsoft.com/office/word/2010/wordprocessingShape" mc:Ignorable="w14 w15 w16se w16cid w16 w16cex w16sdtdh wp14">
   <w16cex:commentExtensible w16cex:durableId="2EB55F06" w16cex:dateUtc="2024-05-21T20:04:00Z"/>
   <w16cex:commentExtensible w16cex:durableId="2EDC3102" w16cex:dateUtc="2024-05-21T19:17:00Z"/>
-  <w16cex:commentExtensible w16cex:durableId="61726913" w16cex:dateUtc="2024-05-21T19:40:00Z"/>
-  <w16cex:commentExtensible w16cex:durableId="6C5F626B" w16cex:dateUtc="2024-05-21T19:04:00Z"/>
-  <w16cex:commentExtensible w16cex:durableId="6B99900C" w16cex:dateUtc="2024-05-21T18:59:00Z"/>
+  <w16cex:commentExtensible w16cex:durableId="29F8E5E2" w16cex:dateUtc="2024-05-23T03:45:00Z"/>
+  <w16cex:commentExtensible w16cex:durableId="29F8E69F" w16cex:dateUtc="2024-05-23T03:48:00Z"/>
+  <w16cex:commentExtensible w16cex:durableId="29F8E460" w16cex:dateUtc="2024-05-23T03:38:00Z"/>
   <w16cex:commentExtensible w16cex:durableId="45E1F313" w16cex:dateUtc="2024-05-21T18:20:00Z"/>
   <w16cex:commentExtensible w16cex:durableId="011009F1" w16cex:dateUtc="2024-05-20T19:38:00Z"/>
   <w16cex:commentExtensible w16cex:durableId="29F4F1D5" w16cex:dateUtc="2024-05-20T03:47:00Z"/>
@@ -12434,12 +12287,12 @@
 </file>
 
 <file path=word/commentsIds.xml><?xml version="1.0" encoding="utf-8"?>
-<w16cid:commentsIds xmlns:wpc="http://schemas.microsoft.com/office/word/2010/wordprocessingCanvas" xmlns:cx="http://schemas.microsoft.com/office/drawing/2014/chartex" xmlns:cx1="http://schemas.microsoft.com/office/drawing/2015/9/8/chartex" xmlns:cx2="http://schemas.microsoft.com/office/drawing/2015/10/21/chartex" xmlns:cx3="http://schemas.microsoft.com/office/drawing/2016/5/9/chartex" xmlns:cx4="http://schemas.microsoft.com/office/drawing/2016/5/10/chartex" xmlns:cx5="http://schemas.microsoft.com/office/drawing/2016/5/11/chartex" xmlns:cx6="http://schemas.microsoft.com/office/drawing/2016/5/12/chartex" xmlns:cx7="http://schemas.microsoft.com/office/drawing/2016/5/13/chartex" xmlns:cx8="http://schemas.microsoft.com/office/drawing/2016/5/14/chartex" xmlns:mc="http://schemas.openxmlformats.org/markup-compatibility/2006" xmlns:aink="http://schemas.microsoft.com/office/drawing/2016/ink" xmlns:am3d="http://schemas.microsoft.com/office/drawing/2017/model3d" xmlns:o="urn:schemas-microsoft-com:office:office" xmlns:oel="http://schemas.microsoft.com/office/2019/extlst" xmlns:r="http://schemas.openxmlformats.org/officeDocument/2006/relationships" xmlns:m="http://schemas.openxmlformats.org/officeDocument/2006/math" xmlns:v="urn:schemas-microsoft-com:vml" xmlns:wp14="http://schemas.microsoft.com/office/word/2010/wordprocessingDrawing" xmlns:wp="http://schemas.openxmlformats.org/drawingml/2006/wordprocessingDrawing" xmlns:w10="urn:schemas-microsoft-com:office:word" xmlns:w="http://schemas.openxmlformats.org/wordprocessingml/2006/main" xmlns:w14="http://schemas.microsoft.com/office/word/2010/wordml" xmlns:w15="http://schemas.microsoft.com/office/word/2012/wordml" xmlns:w16cex="http://schemas.microsoft.com/office/word/2018/wordml/cex" xmlns:w16cid="http://schemas.microsoft.com/office/word/2016/wordml/cid" xmlns:w16="http://schemas.microsoft.com/office/word/2018/wordml" xmlns:w16du="http://schemas.microsoft.com/office/word/2023/wordml/word16du" xmlns:w16sdtdh="http://schemas.microsoft.com/office/word/2020/wordml/sdtdatahash" xmlns:w16se="http://schemas.microsoft.com/office/word/2015/wordml/symex" xmlns:wpg="http://schemas.microsoft.com/office/word/2010/wordprocessingGroup" xmlns:wpi="http://schemas.microsoft.com/office/word/2010/wordprocessingInk" xmlns:wne="http://schemas.microsoft.com/office/word/2006/wordml" xmlns:wps="http://schemas.microsoft.com/office/word/2010/wordprocessingShape" mc:Ignorable="w14 w15 w16se w16cid w16 w16cex w16sdtdh w16du wp14">
+<w16cid:commentsIds xmlns:wpc="http://schemas.microsoft.com/office/word/2010/wordprocessingCanvas" xmlns:cx="http://schemas.microsoft.com/office/drawing/2014/chartex" xmlns:cx1="http://schemas.microsoft.com/office/drawing/2015/9/8/chartex" xmlns:cx2="http://schemas.microsoft.com/office/drawing/2015/10/21/chartex" xmlns:cx3="http://schemas.microsoft.com/office/drawing/2016/5/9/chartex" xmlns:cx4="http://schemas.microsoft.com/office/drawing/2016/5/10/chartex" xmlns:cx5="http://schemas.microsoft.com/office/drawing/2016/5/11/chartex" xmlns:cx6="http://schemas.microsoft.com/office/drawing/2016/5/12/chartex" xmlns:cx7="http://schemas.microsoft.com/office/drawing/2016/5/13/chartex" xmlns:cx8="http://schemas.microsoft.com/office/drawing/2016/5/14/chartex" xmlns:mc="http://schemas.openxmlformats.org/markup-compatibility/2006" xmlns:aink="http://schemas.microsoft.com/office/drawing/2016/ink" xmlns:am3d="http://schemas.microsoft.com/office/drawing/2017/model3d" xmlns:o="urn:schemas-microsoft-com:office:office" xmlns:r="http://schemas.openxmlformats.org/officeDocument/2006/relationships" xmlns:m="http://schemas.openxmlformats.org/officeDocument/2006/math" xmlns:v="urn:schemas-microsoft-com:vml" xmlns:wp14="http://schemas.microsoft.com/office/word/2010/wordprocessingDrawing" xmlns:wp="http://schemas.openxmlformats.org/drawingml/2006/wordprocessingDrawing" xmlns:w10="urn:schemas-microsoft-com:office:word" xmlns:w="http://schemas.openxmlformats.org/wordprocessingml/2006/main" xmlns:w14="http://schemas.microsoft.com/office/word/2010/wordml" xmlns:w15="http://schemas.microsoft.com/office/word/2012/wordml" xmlns:w16cex="http://schemas.microsoft.com/office/word/2018/wordml/cex" xmlns:w16cid="http://schemas.microsoft.com/office/word/2016/wordml/cid" xmlns:w16="http://schemas.microsoft.com/office/word/2018/wordml" xmlns:w16sdtdh="http://schemas.microsoft.com/office/word/2020/wordml/sdtdatahash" xmlns:w16se="http://schemas.microsoft.com/office/word/2015/wordml/symex" xmlns:wpg="http://schemas.microsoft.com/office/word/2010/wordprocessingGroup" xmlns:wpi="http://schemas.microsoft.com/office/word/2010/wordprocessingInk" xmlns:wne="http://schemas.microsoft.com/office/word/2006/wordml" xmlns:wps="http://schemas.microsoft.com/office/word/2010/wordprocessingShape" mc:Ignorable="w14 w15 w16se w16cid w16 w16cex w16sdtdh wp14">
   <w16cid:commentId w16cid:paraId="1FDF987C" w16cid:durableId="2EB55F06"/>
   <w16cid:commentId w16cid:paraId="264F91C5" w16cid:durableId="2EDC3102"/>
-  <w16cid:commentId w16cid:paraId="1C3BC067" w16cid:durableId="61726913"/>
-  <w16cid:commentId w16cid:paraId="22311A0C" w16cid:durableId="6C5F626B"/>
-  <w16cid:commentId w16cid:paraId="30B542B1" w16cid:durableId="6B99900C"/>
+  <w16cid:commentId w16cid:paraId="374DAFD7" w16cid:durableId="29F8E5E2"/>
+  <w16cid:commentId w16cid:paraId="5F4F0F64" w16cid:durableId="29F8E69F"/>
+  <w16cid:commentId w16cid:paraId="7A423947" w16cid:durableId="29F8E460"/>
   <w16cid:commentId w16cid:paraId="24753331" w16cid:durableId="45E1F313"/>
   <w16cid:commentId w16cid:paraId="626ABB8D" w16cid:durableId="011009F1"/>
   <w16cid:commentId w16cid:paraId="08BADC48" w16cid:durableId="29F4F1D5"/>
@@ -12450,7 +12303,7 @@
 </file>
 
 <file path=word/endnotes.xml><?xml version="1.0" encoding="utf-8"?>
-<w:endnotes xmlns:wpc="http://schemas.microsoft.com/office/word/2010/wordprocessingCanvas" xmlns:cx="http://schemas.microsoft.com/office/drawing/2014/chartex" xmlns:cx1="http://schemas.microsoft.com/office/drawing/2015/9/8/chartex" xmlns:cx2="http://schemas.microsoft.com/office/drawing/2015/10/21/chartex" xmlns:cx3="http://schemas.microsoft.com/office/drawing/2016/5/9/chartex" xmlns:cx4="http://schemas.microsoft.com/office/drawing/2016/5/10/chartex" xmlns:cx5="http://schemas.microsoft.com/office/drawing/2016/5/11/chartex" xmlns:cx6="http://schemas.microsoft.com/office/drawing/2016/5/12/chartex" xmlns:cx7="http://schemas.microsoft.com/office/drawing/2016/5/13/chartex" xmlns:cx8="http://schemas.microsoft.com/office/drawing/2016/5/14/chartex" xmlns:mc="http://schemas.openxmlformats.org/markup-compatibility/2006" xmlns:aink="http://schemas.microsoft.com/office/drawing/2016/ink" xmlns:am3d="http://schemas.microsoft.com/office/drawing/2017/model3d" xmlns:o="urn:schemas-microsoft-com:office:office" xmlns:oel="http://schemas.microsoft.com/office/2019/extlst" xmlns:r="http://schemas.openxmlformats.org/officeDocument/2006/relationships" xmlns:m="http://schemas.openxmlformats.org/officeDocument/2006/math" xmlns:v="urn:schemas-microsoft-com:vml" xmlns:wp14="http://schemas.microsoft.com/office/word/2010/wordprocessingDrawing" xmlns:wp="http://schemas.openxmlformats.org/drawingml/2006/wordprocessingDrawing" xmlns:w10="urn:schemas-microsoft-com:office:word" xmlns:w="http://schemas.openxmlformats.org/wordprocessingml/2006/main" xmlns:w14="http://schemas.microsoft.com/office/word/2010/wordml" xmlns:w15="http://schemas.microsoft.com/office/word/2012/wordml" xmlns:w16cex="http://schemas.microsoft.com/office/word/2018/wordml/cex" xmlns:w16cid="http://schemas.microsoft.com/office/word/2016/wordml/cid" xmlns:w16="http://schemas.microsoft.com/office/word/2018/wordml" xmlns:w16du="http://schemas.microsoft.com/office/word/2023/wordml/word16du" xmlns:w16sdtdh="http://schemas.microsoft.com/office/word/2020/wordml/sdtdatahash" xmlns:w16se="http://schemas.microsoft.com/office/word/2015/wordml/symex" xmlns:wpg="http://schemas.microsoft.com/office/word/2010/wordprocessingGroup" xmlns:wpi="http://schemas.microsoft.com/office/word/2010/wordprocessingInk" xmlns:wne="http://schemas.microsoft.com/office/word/2006/wordml" xmlns:wps="http://schemas.microsoft.com/office/word/2010/wordprocessingShape" mc:Ignorable="w14 w15 w16se w16cid w16 w16cex w16sdtdh w16du wp14">
+<w:endnotes xmlns:wpc="http://schemas.microsoft.com/office/word/2010/wordprocessingCanvas" xmlns:cx="http://schemas.microsoft.com/office/drawing/2014/chartex" xmlns:cx1="http://schemas.microsoft.com/office/drawing/2015/9/8/chartex" xmlns:cx2="http://schemas.microsoft.com/office/drawing/2015/10/21/chartex" xmlns:cx3="http://schemas.microsoft.com/office/drawing/2016/5/9/chartex" xmlns:cx4="http://schemas.microsoft.com/office/drawing/2016/5/10/chartex" xmlns:cx5="http://schemas.microsoft.com/office/drawing/2016/5/11/chartex" xmlns:cx6="http://schemas.microsoft.com/office/drawing/2016/5/12/chartex" xmlns:cx7="http://schemas.microsoft.com/office/drawing/2016/5/13/chartex" xmlns:cx8="http://schemas.microsoft.com/office/drawing/2016/5/14/chartex" xmlns:mc="http://schemas.openxmlformats.org/markup-compatibility/2006" xmlns:aink="http://schemas.microsoft.com/office/drawing/2016/ink" xmlns:am3d="http://schemas.microsoft.com/office/drawing/2017/model3d" xmlns:o="urn:schemas-microsoft-com:office:office" xmlns:r="http://schemas.openxmlformats.org/officeDocument/2006/relationships" xmlns:m="http://schemas.openxmlformats.org/officeDocument/2006/math" xmlns:v="urn:schemas-microsoft-com:vml" xmlns:wp14="http://schemas.microsoft.com/office/word/2010/wordprocessingDrawing" xmlns:wp="http://schemas.openxmlformats.org/drawingml/2006/wordprocessingDrawing" xmlns:w10="urn:schemas-microsoft-com:office:word" xmlns:w="http://schemas.openxmlformats.org/wordprocessingml/2006/main" xmlns:w14="http://schemas.microsoft.com/office/word/2010/wordml" xmlns:w15="http://schemas.microsoft.com/office/word/2012/wordml" xmlns:w16cex="http://schemas.microsoft.com/office/word/2018/wordml/cex" xmlns:w16cid="http://schemas.microsoft.com/office/word/2016/wordml/cid" xmlns:w16="http://schemas.microsoft.com/office/word/2018/wordml" xmlns:w16sdtdh="http://schemas.microsoft.com/office/word/2020/wordml/sdtdatahash" xmlns:w16se="http://schemas.microsoft.com/office/word/2015/wordml/symex" xmlns:wpg="http://schemas.microsoft.com/office/word/2010/wordprocessingGroup" xmlns:wpi="http://schemas.microsoft.com/office/word/2010/wordprocessingInk" xmlns:wne="http://schemas.microsoft.com/office/word/2006/wordml" xmlns:wps="http://schemas.microsoft.com/office/word/2010/wordprocessingShape" mc:Ignorable="w14 w15 w16se w16cid w16 w16cex w16sdtdh wp14">
   <w:endnote w:type="separator" w:id="-1">
     <w:p>
       <w:pPr>
@@ -12475,7 +12328,7 @@
 </file>
 
 <file path=word/footnotes.xml><?xml version="1.0" encoding="utf-8"?>
-<w:footnotes xmlns:wpc="http://schemas.microsoft.com/office/word/2010/wordprocessingCanvas" xmlns:cx="http://schemas.microsoft.com/office/drawing/2014/chartex" xmlns:cx1="http://schemas.microsoft.com/office/drawing/2015/9/8/chartex" xmlns:cx2="http://schemas.microsoft.com/office/drawing/2015/10/21/chartex" xmlns:cx3="http://schemas.microsoft.com/office/drawing/2016/5/9/chartex" xmlns:cx4="http://schemas.microsoft.com/office/drawing/2016/5/10/chartex" xmlns:cx5="http://schemas.microsoft.com/office/drawing/2016/5/11/chartex" xmlns:cx6="http://schemas.microsoft.com/office/drawing/2016/5/12/chartex" xmlns:cx7="http://schemas.microsoft.com/office/drawing/2016/5/13/chartex" xmlns:cx8="http://schemas.microsoft.com/office/drawing/2016/5/14/chartex" xmlns:mc="http://schemas.openxmlformats.org/markup-compatibility/2006" xmlns:aink="http://schemas.microsoft.com/office/drawing/2016/ink" xmlns:am3d="http://schemas.microsoft.com/office/drawing/2017/model3d" xmlns:o="urn:schemas-microsoft-com:office:office" xmlns:oel="http://schemas.microsoft.com/office/2019/extlst" xmlns:r="http://schemas.openxmlformats.org/officeDocument/2006/relationships" xmlns:m="http://schemas.openxmlformats.org/officeDocument/2006/math" xmlns:v="urn:schemas-microsoft-com:vml" xmlns:wp14="http://schemas.microsoft.com/office/word/2010/wordprocessingDrawing" xmlns:wp="http://schemas.openxmlformats.org/drawingml/2006/wordprocessingDrawing" xmlns:w10="urn:schemas-microsoft-com:office:word" xmlns:w="http://schemas.openxmlformats.org/wordprocessingml/2006/main" xmlns:w14="http://schemas.microsoft.com/office/word/2010/wordml" xmlns:w15="http://schemas.microsoft.com/office/word/2012/wordml" xmlns:w16cex="http://schemas.microsoft.com/office/word/2018/wordml/cex" xmlns:w16cid="http://schemas.microsoft.com/office/word/2016/wordml/cid" xmlns:w16="http://schemas.microsoft.com/office/word/2018/wordml" xmlns:w16du="http://schemas.microsoft.com/office/word/2023/wordml/word16du" xmlns:w16sdtdh="http://schemas.microsoft.com/office/word/2020/wordml/sdtdatahash" xmlns:w16se="http://schemas.microsoft.com/office/word/2015/wordml/symex" xmlns:wpg="http://schemas.microsoft.com/office/word/2010/wordprocessingGroup" xmlns:wpi="http://schemas.microsoft.com/office/word/2010/wordprocessingInk" xmlns:wne="http://schemas.microsoft.com/office/word/2006/wordml" xmlns:wps="http://schemas.microsoft.com/office/word/2010/wordprocessingShape" mc:Ignorable="w14 w15 w16se w16cid w16 w16cex w16sdtdh w16du wp14">
+<w:footnotes xmlns:wpc="http://schemas.microsoft.com/office/word/2010/wordprocessingCanvas" xmlns:cx="http://schemas.microsoft.com/office/drawing/2014/chartex" xmlns:cx1="http://schemas.microsoft.com/office/drawing/2015/9/8/chartex" xmlns:cx2="http://schemas.microsoft.com/office/drawing/2015/10/21/chartex" xmlns:cx3="http://schemas.microsoft.com/office/drawing/2016/5/9/chartex" xmlns:cx4="http://schemas.microsoft.com/office/drawing/2016/5/10/chartex" xmlns:cx5="http://schemas.microsoft.com/office/drawing/2016/5/11/chartex" xmlns:cx6="http://schemas.microsoft.com/office/drawing/2016/5/12/chartex" xmlns:cx7="http://schemas.microsoft.com/office/drawing/2016/5/13/chartex" xmlns:cx8="http://schemas.microsoft.com/office/drawing/2016/5/14/chartex" xmlns:mc="http://schemas.openxmlformats.org/markup-compatibility/2006" xmlns:aink="http://schemas.microsoft.com/office/drawing/2016/ink" xmlns:am3d="http://schemas.microsoft.com/office/drawing/2017/model3d" xmlns:o="urn:schemas-microsoft-com:office:office" xmlns:r="http://schemas.openxmlformats.org/officeDocument/2006/relationships" xmlns:m="http://schemas.openxmlformats.org/officeDocument/2006/math" xmlns:v="urn:schemas-microsoft-com:vml" xmlns:wp14="http://schemas.microsoft.com/office/word/2010/wordprocessingDrawing" xmlns:wp="http://schemas.openxmlformats.org/drawingml/2006/wordprocessingDrawing" xmlns:w10="urn:schemas-microsoft-com:office:word" xmlns:w="http://schemas.openxmlformats.org/wordprocessingml/2006/main" xmlns:w14="http://schemas.microsoft.com/office/word/2010/wordml" xmlns:w15="http://schemas.microsoft.com/office/word/2012/wordml" xmlns:w16cex="http://schemas.microsoft.com/office/word/2018/wordml/cex" xmlns:w16cid="http://schemas.microsoft.com/office/word/2016/wordml/cid" xmlns:w16="http://schemas.microsoft.com/office/word/2018/wordml" xmlns:w16sdtdh="http://schemas.microsoft.com/office/word/2020/wordml/sdtdatahash" xmlns:w16se="http://schemas.microsoft.com/office/word/2015/wordml/symex" xmlns:wpg="http://schemas.microsoft.com/office/word/2010/wordprocessingGroup" xmlns:wpi="http://schemas.microsoft.com/office/word/2010/wordprocessingInk" xmlns:wne="http://schemas.microsoft.com/office/word/2006/wordml" xmlns:wps="http://schemas.microsoft.com/office/word/2010/wordprocessingShape" mc:Ignorable="w14 w15 w16se w16cid w16 w16cex w16sdtdh wp14">
   <w:footnote w:type="separator" w:id="-1">
     <w:p>
       <w:pPr>
@@ -12500,7 +12353,7 @@
 </file>
 
 <file path=word/header1.xml><?xml version="1.0" encoding="utf-8"?>
-<w:hdr xmlns:wpc="http://schemas.microsoft.com/office/word/2010/wordprocessingCanvas" xmlns:cx="http://schemas.microsoft.com/office/drawing/2014/chartex" xmlns:cx1="http://schemas.microsoft.com/office/drawing/2015/9/8/chartex" xmlns:cx2="http://schemas.microsoft.com/office/drawing/2015/10/21/chartex" xmlns:cx3="http://schemas.microsoft.com/office/drawing/2016/5/9/chartex" xmlns:cx4="http://schemas.microsoft.com/office/drawing/2016/5/10/chartex" xmlns:cx5="http://schemas.microsoft.com/office/drawing/2016/5/11/chartex" xmlns:cx6="http://schemas.microsoft.com/office/drawing/2016/5/12/chartex" xmlns:cx7="http://schemas.microsoft.com/office/drawing/2016/5/13/chartex" xmlns:cx8="http://schemas.microsoft.com/office/drawing/2016/5/14/chartex" xmlns:mc="http://schemas.openxmlformats.org/markup-compatibility/2006" xmlns:aink="http://schemas.microsoft.com/office/drawing/2016/ink" xmlns:am3d="http://schemas.microsoft.com/office/drawing/2017/model3d" xmlns:o="urn:schemas-microsoft-com:office:office" xmlns:oel="http://schemas.microsoft.com/office/2019/extlst" xmlns:r="http://schemas.openxmlformats.org/officeDocument/2006/relationships" xmlns:m="http://schemas.openxmlformats.org/officeDocument/2006/math" xmlns:v="urn:schemas-microsoft-com:vml" xmlns:wp14="http://schemas.microsoft.com/office/word/2010/wordprocessingDrawing" xmlns:wp="http://schemas.openxmlformats.org/drawingml/2006/wordprocessingDrawing" xmlns:w10="urn:schemas-microsoft-com:office:word" xmlns:w="http://schemas.openxmlformats.org/wordprocessingml/2006/main" xmlns:w14="http://schemas.microsoft.com/office/word/2010/wordml" xmlns:w15="http://schemas.microsoft.com/office/word/2012/wordml" xmlns:w16cex="http://schemas.microsoft.com/office/word/2018/wordml/cex" xmlns:w16cid="http://schemas.microsoft.com/office/word/2016/wordml/cid" xmlns:w16="http://schemas.microsoft.com/office/word/2018/wordml" xmlns:w16du="http://schemas.microsoft.com/office/word/2023/wordml/word16du" xmlns:w16sdtdh="http://schemas.microsoft.com/office/word/2020/wordml/sdtdatahash" xmlns:w16se="http://schemas.microsoft.com/office/word/2015/wordml/symex" xmlns:wpg="http://schemas.microsoft.com/office/word/2010/wordprocessingGroup" xmlns:wpi="http://schemas.microsoft.com/office/word/2010/wordprocessingInk" xmlns:wne="http://schemas.microsoft.com/office/word/2006/wordml" xmlns:wps="http://schemas.microsoft.com/office/word/2010/wordprocessingShape" mc:Ignorable="w14 w15 w16se w16cid w16 w16cex w16sdtdh w16du wp14">
+<w:hdr xmlns:wpc="http://schemas.microsoft.com/office/word/2010/wordprocessingCanvas" xmlns:cx="http://schemas.microsoft.com/office/drawing/2014/chartex" xmlns:cx1="http://schemas.microsoft.com/office/drawing/2015/9/8/chartex" xmlns:cx2="http://schemas.microsoft.com/office/drawing/2015/10/21/chartex" xmlns:cx3="http://schemas.microsoft.com/office/drawing/2016/5/9/chartex" xmlns:cx4="http://schemas.microsoft.com/office/drawing/2016/5/10/chartex" xmlns:cx5="http://schemas.microsoft.com/office/drawing/2016/5/11/chartex" xmlns:cx6="http://schemas.microsoft.com/office/drawing/2016/5/12/chartex" xmlns:cx7="http://schemas.microsoft.com/office/drawing/2016/5/13/chartex" xmlns:cx8="http://schemas.microsoft.com/office/drawing/2016/5/14/chartex" xmlns:mc="http://schemas.openxmlformats.org/markup-compatibility/2006" xmlns:aink="http://schemas.microsoft.com/office/drawing/2016/ink" xmlns:am3d="http://schemas.microsoft.com/office/drawing/2017/model3d" xmlns:o="urn:schemas-microsoft-com:office:office" xmlns:r="http://schemas.openxmlformats.org/officeDocument/2006/relationships" xmlns:m="http://schemas.openxmlformats.org/officeDocument/2006/math" xmlns:v="urn:schemas-microsoft-com:vml" xmlns:wp14="http://schemas.microsoft.com/office/word/2010/wordprocessingDrawing" xmlns:wp="http://schemas.openxmlformats.org/drawingml/2006/wordprocessingDrawing" xmlns:w10="urn:schemas-microsoft-com:office:word" xmlns:w="http://schemas.openxmlformats.org/wordprocessingml/2006/main" xmlns:w14="http://schemas.microsoft.com/office/word/2010/wordml" xmlns:w15="http://schemas.microsoft.com/office/word/2012/wordml" xmlns:w16cex="http://schemas.microsoft.com/office/word/2018/wordml/cex" xmlns:w16cid="http://schemas.microsoft.com/office/word/2016/wordml/cid" xmlns:w16="http://schemas.microsoft.com/office/word/2018/wordml" xmlns:w16sdtdh="http://schemas.microsoft.com/office/word/2020/wordml/sdtdatahash" xmlns:w16se="http://schemas.microsoft.com/office/word/2015/wordml/symex" xmlns:wpg="http://schemas.microsoft.com/office/word/2010/wordprocessingGroup" xmlns:wpi="http://schemas.microsoft.com/office/word/2010/wordprocessingInk" xmlns:wne="http://schemas.microsoft.com/office/word/2006/wordml" xmlns:wps="http://schemas.microsoft.com/office/word/2010/wordprocessingShape" mc:Ignorable="w14 w15 w16se w16cid w16 w16cex w16sdtdh wp14">
   <w:sdt>
     <w:sdtPr>
       <w:id w:val="1883519560"/>
@@ -12509,6 +12362,7 @@
         <w:docPartUnique/>
       </w:docPartObj>
     </w:sdtPr>
+    <w:sdtEndPr/>
     <w:sdtContent>
       <w:p>
         <w:pPr>
@@ -12620,7 +12474,7 @@
                   <v:stroke joinstyle="miter"/>
                   <v:path gradientshapeok="t" o:connecttype="rect"/>
                 </v:shapetype>
-                <v:shape id="Cuadro de texto 2" o:spid="_x0000_s1027" type="#_x0000_t202" style="position:absolute;left:0;text-align:left;margin-left:-46.5pt;margin-top:15pt;width:479.5pt;height:40.5pt;z-index:251659264;visibility:visible;mso-wrap-style:square;mso-width-percent:0;mso-height-percent:0;mso-wrap-distance-left:9pt;mso-wrap-distance-top:3.6pt;mso-wrap-distance-right:9pt;mso-wrap-distance-bottom:3.6pt;mso-position-horizontal:absolute;mso-position-horizontal-relative:text;mso-position-vertical:absolute;mso-position-vertical-relative:text;mso-width-percent:0;mso-height-percent:0;mso-width-relative:margin;mso-height-relative:margin;v-text-anchor:top" o:gfxdata="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" stroked="f">
+                <v:shape id="Cuadro de texto 2" o:spid="_x0000_s1027" type="#_x0000_t202" style="position:absolute;left:0;text-align:left;margin-left:-46.5pt;margin-top:15pt;width:479.5pt;height:40.5pt;z-index:251659264;visibility:visible;mso-wrap-style:square;mso-width-percent:0;mso-height-percent:0;mso-wrap-distance-left:9pt;mso-wrap-distance-top:3.6pt;mso-wrap-distance-right:9pt;mso-wrap-distance-bottom:3.6pt;mso-position-horizontal:absolute;mso-position-horizontal-relative:text;mso-position-vertical:absolute;mso-position-vertical-relative:text;mso-width-percent:0;mso-height-percent:0;mso-width-relative:margin;mso-height-relative:margin;v-text-anchor:top" o:gfxdata="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" stroked="f">
                   <v:textbox>
                     <w:txbxContent>
                       <w:p>
@@ -12696,7 +12550,7 @@
 </file>
 
 <file path=word/numbering.xml><?xml version="1.0" encoding="utf-8"?>
-<w:numbering xmlns:wpc="http://schemas.microsoft.com/office/word/2010/wordprocessingCanvas" xmlns:cx="http://schemas.microsoft.com/office/drawing/2014/chartex" xmlns:cx1="http://schemas.microsoft.com/office/drawing/2015/9/8/chartex" xmlns:cx2="http://schemas.microsoft.com/office/drawing/2015/10/21/chartex" xmlns:cx3="http://schemas.microsoft.com/office/drawing/2016/5/9/chartex" xmlns:cx4="http://schemas.microsoft.com/office/drawing/2016/5/10/chartex" xmlns:cx5="http://schemas.microsoft.com/office/drawing/2016/5/11/chartex" xmlns:cx6="http://schemas.microsoft.com/office/drawing/2016/5/12/chartex" xmlns:cx7="http://schemas.microsoft.com/office/drawing/2016/5/13/chartex" xmlns:cx8="http://schemas.microsoft.com/office/drawing/2016/5/14/chartex" xmlns:mc="http://schemas.openxmlformats.org/markup-compatibility/2006" xmlns:aink="http://schemas.microsoft.com/office/drawing/2016/ink" xmlns:am3d="http://schemas.microsoft.com/office/drawing/2017/model3d" xmlns:o="urn:schemas-microsoft-com:office:office" xmlns:oel="http://schemas.microsoft.com/office/2019/extlst" xmlns:r="http://schemas.openxmlformats.org/officeDocument/2006/relationships" xmlns:m="http://schemas.openxmlformats.org/officeDocument/2006/math" xmlns:v="urn:schemas-microsoft-com:vml" xmlns:wp14="http://schemas.microsoft.com/office/word/2010/wordprocessingDrawing" xmlns:wp="http://schemas.openxmlformats.org/drawingml/2006/wordprocessingDrawing" xmlns:w10="urn:schemas-microsoft-com:office:word" xmlns:w="http://schemas.openxmlformats.org/wordprocessingml/2006/main" xmlns:w14="http://schemas.microsoft.com/office/word/2010/wordml" xmlns:w15="http://schemas.microsoft.com/office/word/2012/wordml" xmlns:w16cex="http://schemas.microsoft.com/office/word/2018/wordml/cex" xmlns:w16cid="http://schemas.microsoft.com/office/word/2016/wordml/cid" xmlns:w16="http://schemas.microsoft.com/office/word/2018/wordml" xmlns:w16du="http://schemas.microsoft.com/office/word/2023/wordml/word16du" xmlns:w16sdtdh="http://schemas.microsoft.com/office/word/2020/wordml/sdtdatahash" xmlns:w16se="http://schemas.microsoft.com/office/word/2015/wordml/symex" xmlns:wpg="http://schemas.microsoft.com/office/word/2010/wordprocessingGroup" xmlns:wpi="http://schemas.microsoft.com/office/word/2010/wordprocessingInk" xmlns:wne="http://schemas.microsoft.com/office/word/2006/wordml" xmlns:wps="http://schemas.microsoft.com/office/word/2010/wordprocessingShape" mc:Ignorable="w14 w15 w16se w16cid w16 w16cex w16sdtdh w16du wp14">
+<w:numbering xmlns:wpc="http://schemas.microsoft.com/office/word/2010/wordprocessingCanvas" xmlns:cx="http://schemas.microsoft.com/office/drawing/2014/chartex" xmlns:cx1="http://schemas.microsoft.com/office/drawing/2015/9/8/chartex" xmlns:cx2="http://schemas.microsoft.com/office/drawing/2015/10/21/chartex" xmlns:cx3="http://schemas.microsoft.com/office/drawing/2016/5/9/chartex" xmlns:cx4="http://schemas.microsoft.com/office/drawing/2016/5/10/chartex" xmlns:cx5="http://schemas.microsoft.com/office/drawing/2016/5/11/chartex" xmlns:cx6="http://schemas.microsoft.com/office/drawing/2016/5/12/chartex" xmlns:cx7="http://schemas.microsoft.com/office/drawing/2016/5/13/chartex" xmlns:cx8="http://schemas.microsoft.com/office/drawing/2016/5/14/chartex" xmlns:mc="http://schemas.openxmlformats.org/markup-compatibility/2006" xmlns:aink="http://schemas.microsoft.com/office/drawing/2016/ink" xmlns:am3d="http://schemas.microsoft.com/office/drawing/2017/model3d" xmlns:o="urn:schemas-microsoft-com:office:office" xmlns:r="http://schemas.openxmlformats.org/officeDocument/2006/relationships" xmlns:m="http://schemas.openxmlformats.org/officeDocument/2006/math" xmlns:v="urn:schemas-microsoft-com:vml" xmlns:wp14="http://schemas.microsoft.com/office/word/2010/wordprocessingDrawing" xmlns:wp="http://schemas.openxmlformats.org/drawingml/2006/wordprocessingDrawing" xmlns:w10="urn:schemas-microsoft-com:office:word" xmlns:w="http://schemas.openxmlformats.org/wordprocessingml/2006/main" xmlns:w14="http://schemas.microsoft.com/office/word/2010/wordml" xmlns:w15="http://schemas.microsoft.com/office/word/2012/wordml" xmlns:w16cex="http://schemas.microsoft.com/office/word/2018/wordml/cex" xmlns:w16cid="http://schemas.microsoft.com/office/word/2016/wordml/cid" xmlns:w16="http://schemas.microsoft.com/office/word/2018/wordml" xmlns:w16sdtdh="http://schemas.microsoft.com/office/word/2020/wordml/sdtdatahash" xmlns:w16se="http://schemas.microsoft.com/office/word/2015/wordml/symex" xmlns:wpg="http://schemas.microsoft.com/office/word/2010/wordprocessingGroup" xmlns:wpi="http://schemas.microsoft.com/office/word/2010/wordprocessingInk" xmlns:wne="http://schemas.microsoft.com/office/word/2006/wordml" xmlns:wps="http://schemas.microsoft.com/office/word/2010/wordprocessingShape" mc:Ignorable="w14 w15 w16se w16cid w16 w16cex w16sdtdh wp14">
   <w:abstractNum w:abstractNumId="0" w15:restartNumberingAfterBreak="0">
     <w:nsid w:val="0E272E36"/>
     <w:multiLevelType w:val="multilevel"/>
@@ -13287,6 +13141,119 @@
     </w:lvl>
   </w:abstractNum>
   <w:abstractNum w:abstractNumId="5" w15:restartNumberingAfterBreak="0">
+    <w:nsid w:val="5ADE3B88"/>
+    <w:multiLevelType w:val="multilevel"/>
+    <w:tmpl w:val="07407C26"/>
+    <w:lvl w:ilvl="0">
+      <w:start w:val="1"/>
+      <w:numFmt w:val="decimal"/>
+      <w:lvlText w:val="%1."/>
+      <w:lvlJc w:val="left"/>
+      <w:pPr>
+        <w:tabs>
+          <w:tab w:val="num" w:pos="720"/>
+        </w:tabs>
+        <w:ind w:left="720" w:hanging="360"/>
+      </w:pPr>
+    </w:lvl>
+    <w:lvl w:ilvl="1" w:tentative="1">
+      <w:start w:val="1"/>
+      <w:numFmt w:val="decimal"/>
+      <w:lvlText w:val="%2."/>
+      <w:lvlJc w:val="left"/>
+      <w:pPr>
+        <w:tabs>
+          <w:tab w:val="num" w:pos="1440"/>
+        </w:tabs>
+        <w:ind w:left="1440" w:hanging="360"/>
+      </w:pPr>
+    </w:lvl>
+    <w:lvl w:ilvl="2" w:tentative="1">
+      <w:start w:val="1"/>
+      <w:numFmt w:val="decimal"/>
+      <w:lvlText w:val="%3."/>
+      <w:lvlJc w:val="left"/>
+      <w:pPr>
+        <w:tabs>
+          <w:tab w:val="num" w:pos="2160"/>
+        </w:tabs>
+        <w:ind w:left="2160" w:hanging="360"/>
+      </w:pPr>
+    </w:lvl>
+    <w:lvl w:ilvl="3" w:tentative="1">
+      <w:start w:val="1"/>
+      <w:numFmt w:val="decimal"/>
+      <w:lvlText w:val="%4."/>
+      <w:lvlJc w:val="left"/>
+      <w:pPr>
+        <w:tabs>
+          <w:tab w:val="num" w:pos="2880"/>
+        </w:tabs>
+        <w:ind w:left="2880" w:hanging="360"/>
+      </w:pPr>
+    </w:lvl>
+    <w:lvl w:ilvl="4" w:tentative="1">
+      <w:start w:val="1"/>
+      <w:numFmt w:val="decimal"/>
+      <w:lvlText w:val="%5."/>
+      <w:lvlJc w:val="left"/>
+      <w:pPr>
+        <w:tabs>
+          <w:tab w:val="num" w:pos="3600"/>
+        </w:tabs>
+        <w:ind w:left="3600" w:hanging="360"/>
+      </w:pPr>
+    </w:lvl>
+    <w:lvl w:ilvl="5" w:tentative="1">
+      <w:start w:val="1"/>
+      <w:numFmt w:val="decimal"/>
+      <w:lvlText w:val="%6."/>
+      <w:lvlJc w:val="left"/>
+      <w:pPr>
+        <w:tabs>
+          <w:tab w:val="num" w:pos="4320"/>
+        </w:tabs>
+        <w:ind w:left="4320" w:hanging="360"/>
+      </w:pPr>
+    </w:lvl>
+    <w:lvl w:ilvl="6" w:tentative="1">
+      <w:start w:val="1"/>
+      <w:numFmt w:val="decimal"/>
+      <w:lvlText w:val="%7."/>
+      <w:lvlJc w:val="left"/>
+      <w:pPr>
+        <w:tabs>
+          <w:tab w:val="num" w:pos="5040"/>
+        </w:tabs>
+        <w:ind w:left="5040" w:hanging="360"/>
+      </w:pPr>
+    </w:lvl>
+    <w:lvl w:ilvl="7" w:tentative="1">
+      <w:start w:val="1"/>
+      <w:numFmt w:val="decimal"/>
+      <w:lvlText w:val="%8."/>
+      <w:lvlJc w:val="left"/>
+      <w:pPr>
+        <w:tabs>
+          <w:tab w:val="num" w:pos="5760"/>
+        </w:tabs>
+        <w:ind w:left="5760" w:hanging="360"/>
+      </w:pPr>
+    </w:lvl>
+    <w:lvl w:ilvl="8" w:tentative="1">
+      <w:start w:val="1"/>
+      <w:numFmt w:val="decimal"/>
+      <w:lvlText w:val="%9."/>
+      <w:lvlJc w:val="left"/>
+      <w:pPr>
+        <w:tabs>
+          <w:tab w:val="num" w:pos="6480"/>
+        </w:tabs>
+        <w:ind w:left="6480" w:hanging="360"/>
+      </w:pPr>
+    </w:lvl>
+  </w:abstractNum>
+  <w:abstractNum w:abstractNumId="6" w15:restartNumberingAfterBreak="0">
     <w:nsid w:val="5C711478"/>
     <w:multiLevelType w:val="multilevel"/>
     <w:tmpl w:val="EAF0B6F2"/>
@@ -13435,29 +13402,32 @@
       </w:rPr>
     </w:lvl>
   </w:abstractNum>
-  <w:num w:numId="1" w16cid:durableId="826358939">
+  <w:num w:numId="1">
     <w:abstractNumId w:val="2"/>
   </w:num>
-  <w:num w:numId="2" w16cid:durableId="1152797955">
+  <w:num w:numId="2">
     <w:abstractNumId w:val="1"/>
   </w:num>
-  <w:num w:numId="3" w16cid:durableId="537157177">
+  <w:num w:numId="3">
     <w:abstractNumId w:val="3"/>
   </w:num>
-  <w:num w:numId="4" w16cid:durableId="1759058237">
+  <w:num w:numId="4">
     <w:abstractNumId w:val="4"/>
   </w:num>
-  <w:num w:numId="5" w16cid:durableId="1935629878">
+  <w:num w:numId="5">
+    <w:abstractNumId w:val="6"/>
+  </w:num>
+  <w:num w:numId="6">
+    <w:abstractNumId w:val="0"/>
+  </w:num>
+  <w:num w:numId="7">
     <w:abstractNumId w:val="5"/>
-  </w:num>
-  <w:num w:numId="6" w16cid:durableId="794373992">
-    <w:abstractNumId w:val="0"/>
   </w:num>
 </w:numbering>
 </file>
 
 <file path=word/people.xml><?xml version="1.0" encoding="utf-8"?>
-<w15:people xmlns:wpc="http://schemas.microsoft.com/office/word/2010/wordprocessingCanvas" xmlns:cx="http://schemas.microsoft.com/office/drawing/2014/chartex" xmlns:cx1="http://schemas.microsoft.com/office/drawing/2015/9/8/chartex" xmlns:cx2="http://schemas.microsoft.com/office/drawing/2015/10/21/chartex" xmlns:cx3="http://schemas.microsoft.com/office/drawing/2016/5/9/chartex" xmlns:cx4="http://schemas.microsoft.com/office/drawing/2016/5/10/chartex" xmlns:cx5="http://schemas.microsoft.com/office/drawing/2016/5/11/chartex" xmlns:cx6="http://schemas.microsoft.com/office/drawing/2016/5/12/chartex" xmlns:cx7="http://schemas.microsoft.com/office/drawing/2016/5/13/chartex" xmlns:cx8="http://schemas.microsoft.com/office/drawing/2016/5/14/chartex" xmlns:mc="http://schemas.openxmlformats.org/markup-compatibility/2006" xmlns:aink="http://schemas.microsoft.com/office/drawing/2016/ink" xmlns:am3d="http://schemas.microsoft.com/office/drawing/2017/model3d" xmlns:o="urn:schemas-microsoft-com:office:office" xmlns:oel="http://schemas.microsoft.com/office/2019/extlst" xmlns:r="http://schemas.openxmlformats.org/officeDocument/2006/relationships" xmlns:m="http://schemas.openxmlformats.org/officeDocument/2006/math" xmlns:v="urn:schemas-microsoft-com:vml" xmlns:wp14="http://schemas.microsoft.com/office/word/2010/wordprocessingDrawing" xmlns:wp="http://schemas.openxmlformats.org/drawingml/2006/wordprocessingDrawing" xmlns:w10="urn:schemas-microsoft-com:office:word" xmlns:w="http://schemas.openxmlformats.org/wordprocessingml/2006/main" xmlns:w14="http://schemas.microsoft.com/office/word/2010/wordml" xmlns:w15="http://schemas.microsoft.com/office/word/2012/wordml" xmlns:w16cex="http://schemas.microsoft.com/office/word/2018/wordml/cex" xmlns:w16cid="http://schemas.microsoft.com/office/word/2016/wordml/cid" xmlns:w16="http://schemas.microsoft.com/office/word/2018/wordml" xmlns:w16du="http://schemas.microsoft.com/office/word/2023/wordml/word16du" xmlns:w16sdtdh="http://schemas.microsoft.com/office/word/2020/wordml/sdtdatahash" xmlns:w16se="http://schemas.microsoft.com/office/word/2015/wordml/symex" xmlns:wpg="http://schemas.microsoft.com/office/word/2010/wordprocessingGroup" xmlns:wpi="http://schemas.microsoft.com/office/word/2010/wordprocessingInk" xmlns:wne="http://schemas.microsoft.com/office/word/2006/wordml" xmlns:wps="http://schemas.microsoft.com/office/word/2010/wordprocessingShape" mc:Ignorable="w14 w15 w16se w16cid w16 w16cex w16sdtdh w16du wp14">
+<w15:people xmlns:wpc="http://schemas.microsoft.com/office/word/2010/wordprocessingCanvas" xmlns:cx="http://schemas.microsoft.com/office/drawing/2014/chartex" xmlns:cx1="http://schemas.microsoft.com/office/drawing/2015/9/8/chartex" xmlns:cx2="http://schemas.microsoft.com/office/drawing/2015/10/21/chartex" xmlns:cx3="http://schemas.microsoft.com/office/drawing/2016/5/9/chartex" xmlns:cx4="http://schemas.microsoft.com/office/drawing/2016/5/10/chartex" xmlns:cx5="http://schemas.microsoft.com/office/drawing/2016/5/11/chartex" xmlns:cx6="http://schemas.microsoft.com/office/drawing/2016/5/12/chartex" xmlns:cx7="http://schemas.microsoft.com/office/drawing/2016/5/13/chartex" xmlns:cx8="http://schemas.microsoft.com/office/drawing/2016/5/14/chartex" xmlns:mc="http://schemas.openxmlformats.org/markup-compatibility/2006" xmlns:aink="http://schemas.microsoft.com/office/drawing/2016/ink" xmlns:am3d="http://schemas.microsoft.com/office/drawing/2017/model3d" xmlns:o="urn:schemas-microsoft-com:office:office" xmlns:r="http://schemas.openxmlformats.org/officeDocument/2006/relationships" xmlns:m="http://schemas.openxmlformats.org/officeDocument/2006/math" xmlns:v="urn:schemas-microsoft-com:vml" xmlns:wp14="http://schemas.microsoft.com/office/word/2010/wordprocessingDrawing" xmlns:wp="http://schemas.openxmlformats.org/drawingml/2006/wordprocessingDrawing" xmlns:w10="urn:schemas-microsoft-com:office:word" xmlns:w="http://schemas.openxmlformats.org/wordprocessingml/2006/main" xmlns:w14="http://schemas.microsoft.com/office/word/2010/wordml" xmlns:w15="http://schemas.microsoft.com/office/word/2012/wordml" xmlns:w16cex="http://schemas.microsoft.com/office/word/2018/wordml/cex" xmlns:w16cid="http://schemas.microsoft.com/office/word/2016/wordml/cid" xmlns:w16="http://schemas.microsoft.com/office/word/2018/wordml" xmlns:w16sdtdh="http://schemas.microsoft.com/office/word/2020/wordml/sdtdatahash" xmlns:w16se="http://schemas.microsoft.com/office/word/2015/wordml/symex" xmlns:wpg="http://schemas.microsoft.com/office/word/2010/wordprocessingGroup" xmlns:wpi="http://schemas.microsoft.com/office/word/2010/wordprocessingInk" xmlns:wne="http://schemas.microsoft.com/office/word/2006/wordml" xmlns:wps="http://schemas.microsoft.com/office/word/2010/wordprocessingShape" mc:Ignorable="w14 w15 w16se w16cid w16 w16cex w16sdtdh wp14">
   <w15:person w15:author="Mario Martin Zapata Salgado">
     <w15:presenceInfo w15:providerId="AD" w15:userId="S::prof.mzapatas@uml.edu.ni::e8b7122e-cc94-4bda-ab23-68e80f3fdfd2"/>
   </w15:person>
@@ -13468,7 +13438,7 @@
 </file>
 
 <file path=word/styles.xml><?xml version="1.0" encoding="utf-8"?>
-<w:styles xmlns:mc="http://schemas.openxmlformats.org/markup-compatibility/2006" xmlns:r="http://schemas.openxmlformats.org/officeDocument/2006/relationships" xmlns:w="http://schemas.openxmlformats.org/wordprocessingml/2006/main" xmlns:w14="http://schemas.microsoft.com/office/word/2010/wordml" xmlns:w15="http://schemas.microsoft.com/office/word/2012/wordml" xmlns:w16cex="http://schemas.microsoft.com/office/word/2018/wordml/cex" xmlns:w16cid="http://schemas.microsoft.com/office/word/2016/wordml/cid" xmlns:w16="http://schemas.microsoft.com/office/word/2018/wordml" xmlns:w16du="http://schemas.microsoft.com/office/word/2023/wordml/word16du" xmlns:w16sdtdh="http://schemas.microsoft.com/office/word/2020/wordml/sdtdatahash" xmlns:w16se="http://schemas.microsoft.com/office/word/2015/wordml/symex" mc:Ignorable="w14 w15 w16se w16cid w16 w16cex w16sdtdh w16du">
+<w:styles xmlns:mc="http://schemas.openxmlformats.org/markup-compatibility/2006" xmlns:r="http://schemas.openxmlformats.org/officeDocument/2006/relationships" xmlns:w="http://schemas.openxmlformats.org/wordprocessingml/2006/main" xmlns:w14="http://schemas.microsoft.com/office/word/2010/wordml" xmlns:w15="http://schemas.microsoft.com/office/word/2012/wordml" xmlns:w16cex="http://schemas.microsoft.com/office/word/2018/wordml/cex" xmlns:w16cid="http://schemas.microsoft.com/office/word/2016/wordml/cid" xmlns:w16="http://schemas.microsoft.com/office/word/2018/wordml" xmlns:w16sdtdh="http://schemas.microsoft.com/office/word/2020/wordml/sdtdatahash" xmlns:w16se="http://schemas.microsoft.com/office/word/2015/wordml/symex" mc:Ignorable="w14 w15 w16se w16cid w16 w16cex w16sdtdh">
   <w:docDefaults>
     <w:rPrDefault>
       <w:rPr>

</xml_diff>